<commit_message>
Detailed RAG Evaluation Guide
</commit_message>
<xml_diff>
--- a/Doc1.docx
+++ b/Doc1.docx
@@ -4799,6 +4799,8 @@
           <w:szCs w:val="36"/>
         </w:rPr>
       </w:pPr>
+      <w:bookmarkStart w:id="0" w:name="_GoBack"/>
+      <w:bookmarkEnd w:id="0"/>
     </w:p>
     <w:p>
       <w:pPr>
@@ -8577,8 +8579,6 @@
           <w:lang w:eastAsia="en-IN"/>
         </w:rPr>
       </w:pPr>
-      <w:bookmarkStart w:id="0" w:name="_GoBack"/>
-      <w:bookmarkEnd w:id="0"/>
     </w:p>
     <w:p>
       <w:pPr>
@@ -9556,6 +9556,1867 @@
           <w:szCs w:val="27"/>
         </w:rPr>
       </w:pPr>
+    </w:p>
+    <w:p>
+      <w:pPr>
+        <w:pStyle w:val="Heading3"/>
+        <w:rPr>
+          <w:color w:val="000000" w:themeColor="text1"/>
+          <w:sz w:val="36"/>
+          <w:szCs w:val="36"/>
+        </w:rPr>
+      </w:pPr>
+    </w:p>
+    <w:p>
+      <w:pPr>
+        <w:pStyle w:val="Heading3"/>
+        <w:rPr>
+          <w:color w:val="000000" w:themeColor="text1"/>
+          <w:sz w:val="36"/>
+          <w:szCs w:val="36"/>
+        </w:rPr>
+      </w:pPr>
+    </w:p>
+    <w:p>
+      <w:pPr>
+        <w:pStyle w:val="Heading3"/>
+        <w:rPr>
+          <w:color w:val="000000" w:themeColor="text1"/>
+          <w:sz w:val="36"/>
+          <w:szCs w:val="36"/>
+        </w:rPr>
+      </w:pPr>
+    </w:p>
+    <w:p>
+      <w:pPr>
+        <w:pStyle w:val="Heading3"/>
+        <w:rPr>
+          <w:sz w:val="36"/>
+          <w:szCs w:val="36"/>
+        </w:rPr>
+      </w:pPr>
+      <w:r>
+        <w:rPr>
+          <w:sz w:val="36"/>
+          <w:szCs w:val="36"/>
+          <w:highlight w:val="yellow"/>
+        </w:rPr>
+        <w:lastRenderedPageBreak/>
+        <w:t>Retrieval Metrics</w:t>
+      </w:r>
+    </w:p>
+    <w:p>
+      <w:pPr>
+        <w:pStyle w:val="NormalWeb"/>
+        <w:rPr>
+          <w:sz w:val="27"/>
+          <w:szCs w:val="27"/>
+        </w:rPr>
+      </w:pPr>
+      <w:r>
+        <w:rPr>
+          <w:sz w:val="27"/>
+          <w:szCs w:val="27"/>
+        </w:rPr>
+        <w:t>Different targets in retrieval systems can be evaluated using various metrics tailored to the requirements of the datasets in question. Below is an overview of commonly employed metrics for evaluating retrieval and generation targets, with a focus on their practical application in RAG systems.</w:t>
+      </w:r>
+    </w:p>
+    <w:p>
+      <w:pPr>
+        <w:pStyle w:val="Heading4"/>
+        <w:rPr>
+          <w:sz w:val="27"/>
+          <w:szCs w:val="27"/>
+        </w:rPr>
+      </w:pPr>
+      <w:r>
+        <w:rPr>
+          <w:sz w:val="27"/>
+          <w:szCs w:val="27"/>
+        </w:rPr>
+        <w:t>Key Metrics for Retrieval Evaluation</w:t>
+      </w:r>
+    </w:p>
+    <w:p>
+      <w:pPr>
+        <w:pStyle w:val="NormalWeb"/>
+        <w:rPr>
+          <w:sz w:val="27"/>
+          <w:szCs w:val="27"/>
+        </w:rPr>
+      </w:pPr>
+      <w:r>
+        <w:rPr>
+          <w:sz w:val="27"/>
+          <w:szCs w:val="27"/>
+        </w:rPr>
+        <w:t xml:space="preserve">Retrieval evaluation emphasizes metrics that accurately assess </w:t>
+      </w:r>
+      <w:r>
+        <w:rPr>
+          <w:rStyle w:val="Strong"/>
+          <w:sz w:val="27"/>
+          <w:szCs w:val="27"/>
+        </w:rPr>
+        <w:t>relevance, accuracy, diversity, and robustness</w:t>
+      </w:r>
+      <w:r>
+        <w:rPr>
+          <w:sz w:val="27"/>
+          <w:szCs w:val="27"/>
+        </w:rPr>
+        <w:t>. These metrics ensure the precision of the retrieved information and its resilience against the dynamic and often misleading nature of large datasets.</w:t>
+      </w:r>
+    </w:p>
+    <w:p>
+      <w:pPr>
+        <w:numPr>
+          <w:ilvl w:val="0"/>
+          <w:numId w:val="47"/>
+        </w:numPr>
+        <w:spacing w:before="100" w:beforeAutospacing="1" w:after="100" w:afterAutospacing="1" w:line="240" w:lineRule="auto"/>
+        <w:rPr>
+          <w:sz w:val="27"/>
+          <w:szCs w:val="27"/>
+        </w:rPr>
+      </w:pPr>
+      <w:r>
+        <w:rPr>
+          <w:rStyle w:val="Strong"/>
+          <w:sz w:val="27"/>
+          <w:szCs w:val="27"/>
+        </w:rPr>
+        <w:t>Misleading Rate</w:t>
+      </w:r>
+      <w:r>
+        <w:rPr>
+          <w:sz w:val="27"/>
+          <w:szCs w:val="27"/>
+        </w:rPr>
+        <w:t xml:space="preserve">, </w:t>
+      </w:r>
+      <w:r>
+        <w:rPr>
+          <w:rStyle w:val="Strong"/>
+          <w:sz w:val="27"/>
+          <w:szCs w:val="27"/>
+        </w:rPr>
+        <w:t>Mistake Reappearance Rate</w:t>
+      </w:r>
+      <w:r>
+        <w:rPr>
+          <w:sz w:val="27"/>
+          <w:szCs w:val="27"/>
+        </w:rPr>
+        <w:t xml:space="preserve">, and </w:t>
+      </w:r>
+      <w:r>
+        <w:rPr>
+          <w:rStyle w:val="Strong"/>
+          <w:sz w:val="27"/>
+          <w:szCs w:val="27"/>
+        </w:rPr>
+        <w:t>Error Detection Rate</w:t>
+      </w:r>
+      <w:r>
+        <w:rPr>
+          <w:sz w:val="27"/>
+          <w:szCs w:val="27"/>
+        </w:rPr>
+        <w:t xml:space="preserve"> are vital metrics for understanding the intricacies of RAG systems.</w:t>
+      </w:r>
+    </w:p>
+    <w:p>
+      <w:pPr>
+        <w:numPr>
+          <w:ilvl w:val="0"/>
+          <w:numId w:val="47"/>
+        </w:numPr>
+        <w:spacing w:before="100" w:beforeAutospacing="1" w:after="100" w:afterAutospacing="1" w:line="240" w:lineRule="auto"/>
+        <w:rPr>
+          <w:sz w:val="27"/>
+          <w:szCs w:val="27"/>
+        </w:rPr>
+      </w:pPr>
+      <w:r>
+        <w:rPr>
+          <w:sz w:val="27"/>
+          <w:szCs w:val="27"/>
+        </w:rPr>
+        <w:t xml:space="preserve">The application of metrics like </w:t>
+      </w:r>
+      <w:r>
+        <w:rPr>
+          <w:rStyle w:val="Strong"/>
+          <w:sz w:val="27"/>
+          <w:szCs w:val="27"/>
+        </w:rPr>
+        <w:t>MAP@K</w:t>
+      </w:r>
+      <w:r>
+        <w:rPr>
+          <w:sz w:val="27"/>
+          <w:szCs w:val="27"/>
+        </w:rPr>
+        <w:t xml:space="preserve">, </w:t>
+      </w:r>
+      <w:r>
+        <w:rPr>
+          <w:rStyle w:val="Strong"/>
+          <w:sz w:val="27"/>
+          <w:szCs w:val="27"/>
+        </w:rPr>
+        <w:t>MRR@K</w:t>
+      </w:r>
+      <w:r>
+        <w:rPr>
+          <w:sz w:val="27"/>
+          <w:szCs w:val="27"/>
+        </w:rPr>
+        <w:t xml:space="preserve">, and </w:t>
+      </w:r>
+      <w:r>
+        <w:rPr>
+          <w:rStyle w:val="Strong"/>
+          <w:sz w:val="27"/>
+          <w:szCs w:val="27"/>
+        </w:rPr>
+        <w:t>Tokenization with F1</w:t>
+      </w:r>
+      <w:r>
+        <w:rPr>
+          <w:sz w:val="27"/>
+          <w:szCs w:val="27"/>
+        </w:rPr>
+        <w:t xml:space="preserve"> in retrieval benchmarks highlights the comprehensive evaluation of traditional systems.</w:t>
+      </w:r>
+    </w:p>
+    <w:p>
+      <w:pPr>
+        <w:numPr>
+          <w:ilvl w:val="0"/>
+          <w:numId w:val="47"/>
+        </w:numPr>
+        <w:spacing w:before="100" w:beforeAutospacing="1" w:after="100" w:afterAutospacing="1" w:line="240" w:lineRule="auto"/>
+        <w:rPr>
+          <w:sz w:val="27"/>
+          <w:szCs w:val="27"/>
+        </w:rPr>
+      </w:pPr>
+      <w:r>
+        <w:rPr>
+          <w:sz w:val="27"/>
+          <w:szCs w:val="27"/>
+        </w:rPr>
+        <w:t>It is noted that ranking-based evaluations, while informative, may not fully address the needs of RAG systems. New, RAG-specific retrieval evaluation metrics are suggested for deeper insights.</w:t>
+      </w:r>
+    </w:p>
+    <w:p>
+      <w:pPr>
+        <w:pStyle w:val="Heading4"/>
+        <w:numPr>
+          <w:ilvl w:val="0"/>
+          <w:numId w:val="48"/>
+        </w:numPr>
+        <w:rPr>
+          <w:sz w:val="36"/>
+          <w:szCs w:val="36"/>
+        </w:rPr>
+      </w:pPr>
+      <w:r>
+        <w:rPr>
+          <w:sz w:val="36"/>
+          <w:szCs w:val="36"/>
+          <w:highlight w:val="yellow"/>
+        </w:rPr>
+        <w:t>Non-Rank-Based Metrics</w:t>
+      </w:r>
+    </w:p>
+    <w:p>
+      <w:pPr>
+        <w:pStyle w:val="NormalWeb"/>
+        <w:rPr>
+          <w:sz w:val="27"/>
+          <w:szCs w:val="27"/>
+        </w:rPr>
+      </w:pPr>
+      <w:r>
+        <w:rPr>
+          <w:sz w:val="27"/>
+          <w:szCs w:val="27"/>
+        </w:rPr>
+        <w:t>Non-rank-based metrics focus on binary evaluations, determining if a retrieved item is relevant without considerin</w:t>
+      </w:r>
+      <w:r>
+        <w:rPr>
+          <w:sz w:val="27"/>
+          <w:szCs w:val="27"/>
+        </w:rPr>
+        <w:t>g its position in a ranked list –</w:t>
+      </w:r>
+    </w:p>
+    <w:p>
+      <w:pPr>
+        <w:pStyle w:val="NormalWeb"/>
+        <w:rPr>
+          <w:sz w:val="27"/>
+          <w:szCs w:val="27"/>
+        </w:rPr>
+      </w:pPr>
+      <w:r>
+        <w:rPr>
+          <w:sz w:val="27"/>
+          <w:szCs w:val="27"/>
+        </w:rPr>
+        <w:drawing>
+          <wp:inline distT="0" distB="0" distL="0" distR="0" wp14:anchorId="1013FE4E" wp14:editId="4F7A0314">
+            <wp:extent cx="8863965" cy="2040467"/>
+            <wp:effectExtent l="0" t="0" r="0" b="0"/>
+            <wp:docPr id="1" name="Picture 1"/>
+            <wp:cNvGraphicFramePr>
+              <a:graphicFrameLocks xmlns:a="http://schemas.openxmlformats.org/drawingml/2006/main" noChangeAspect="1"/>
+            </wp:cNvGraphicFramePr>
+            <a:graphic xmlns:a="http://schemas.openxmlformats.org/drawingml/2006/main">
+              <a:graphicData uri="http://schemas.openxmlformats.org/drawingml/2006/picture">
+                <pic:pic xmlns:pic="http://schemas.openxmlformats.org/drawingml/2006/picture">
+                  <pic:nvPicPr>
+                    <pic:cNvPr id="1" name=""/>
+                    <pic:cNvPicPr/>
+                  </pic:nvPicPr>
+                  <pic:blipFill>
+                    <a:blip r:embed="rId7"/>
+                    <a:stretch>
+                      <a:fillRect/>
+                    </a:stretch>
+                  </pic:blipFill>
+                  <pic:spPr>
+                    <a:xfrm>
+                      <a:off x="0" y="0"/>
+                      <a:ext cx="8881321" cy="2044462"/>
+                    </a:xfrm>
+                    <a:prstGeom prst="rect">
+                      <a:avLst/>
+                    </a:prstGeom>
+                  </pic:spPr>
+                </pic:pic>
+              </a:graphicData>
+            </a:graphic>
+          </wp:inline>
+        </w:drawing>
+      </w:r>
+      <w:r>
+        <w:rPr>
+          <w:noProof/>
+        </w:rPr>
+        <w:t xml:space="preserve"> </w:t>
+      </w:r>
+      <w:r>
+        <w:rPr>
+          <w:sz w:val="27"/>
+          <w:szCs w:val="27"/>
+        </w:rPr>
+        <w:drawing>
+          <wp:inline distT="0" distB="0" distL="0" distR="0" wp14:anchorId="35AA2A3B" wp14:editId="52023827">
+            <wp:extent cx="8863965" cy="2015067"/>
+            <wp:effectExtent l="0" t="0" r="0" b="4445"/>
+            <wp:docPr id="3" name="Picture 3"/>
+            <wp:cNvGraphicFramePr>
+              <a:graphicFrameLocks xmlns:a="http://schemas.openxmlformats.org/drawingml/2006/main" noChangeAspect="1"/>
+            </wp:cNvGraphicFramePr>
+            <a:graphic xmlns:a="http://schemas.openxmlformats.org/drawingml/2006/main">
+              <a:graphicData uri="http://schemas.openxmlformats.org/drawingml/2006/picture">
+                <pic:pic xmlns:pic="http://schemas.openxmlformats.org/drawingml/2006/picture">
+                  <pic:nvPicPr>
+                    <pic:cNvPr id="1" name=""/>
+                    <pic:cNvPicPr/>
+                  </pic:nvPicPr>
+                  <pic:blipFill>
+                    <a:blip r:embed="rId8"/>
+                    <a:stretch>
+                      <a:fillRect/>
+                    </a:stretch>
+                  </pic:blipFill>
+                  <pic:spPr>
+                    <a:xfrm>
+                      <a:off x="0" y="0"/>
+                      <a:ext cx="8885962" cy="2020068"/>
+                    </a:xfrm>
+                    <a:prstGeom prst="rect">
+                      <a:avLst/>
+                    </a:prstGeom>
+                  </pic:spPr>
+                </pic:pic>
+              </a:graphicData>
+            </a:graphic>
+          </wp:inline>
+        </w:drawing>
+      </w:r>
+    </w:p>
+    <w:p>
+      <w:pPr>
+        <w:pStyle w:val="ListParagraph"/>
+        <w:numPr>
+          <w:ilvl w:val="0"/>
+          <w:numId w:val="48"/>
+        </w:numPr>
+        <w:spacing w:before="100" w:beforeAutospacing="1" w:after="100" w:afterAutospacing="1" w:line="240" w:lineRule="auto"/>
+        <w:rPr>
+          <w:b/>
+          <w:sz w:val="36"/>
+          <w:szCs w:val="36"/>
+        </w:rPr>
+      </w:pPr>
+      <w:r>
+        <w:rPr>
+          <w:b/>
+          <w:sz w:val="36"/>
+          <w:szCs w:val="36"/>
+          <w:highlight w:val="yellow"/>
+        </w:rPr>
+        <w:t>Rank-Based Metrics</w:t>
+      </w:r>
+    </w:p>
+    <w:p>
+      <w:pPr>
+        <w:spacing w:before="100" w:beforeAutospacing="1" w:after="100" w:afterAutospacing="1" w:line="240" w:lineRule="auto"/>
+        <w:rPr>
+          <w:sz w:val="32"/>
+          <w:szCs w:val="32"/>
+        </w:rPr>
+      </w:pPr>
+      <w:r>
+        <w:rPr>
+          <w:sz w:val="32"/>
+          <w:szCs w:val="32"/>
+        </w:rPr>
+        <w:t>Rank-Based Metrics evaluate the order in which relevant items are presented, with higher importance placed on the positioning of rel</w:t>
+      </w:r>
+      <w:r>
+        <w:rPr>
+          <w:sz w:val="32"/>
+          <w:szCs w:val="32"/>
+        </w:rPr>
+        <w:t xml:space="preserve">evant items at the ranking </w:t>
+      </w:r>
+      <w:proofErr w:type="gramStart"/>
+      <w:r>
+        <w:rPr>
+          <w:sz w:val="32"/>
+          <w:szCs w:val="32"/>
+        </w:rPr>
+        <w:t>list .</w:t>
+      </w:r>
+      <w:proofErr w:type="gramEnd"/>
+    </w:p>
+    <w:p>
+      <w:pPr>
+        <w:pStyle w:val="Heading3"/>
+        <w:rPr>
+          <w:color w:val="000000" w:themeColor="text1"/>
+          <w:sz w:val="36"/>
+          <w:szCs w:val="36"/>
+        </w:rPr>
+      </w:pPr>
+      <w:r>
+        <w:rPr>
+          <w:color w:val="000000" w:themeColor="text1"/>
+          <w:sz w:val="36"/>
+          <w:szCs w:val="36"/>
+        </w:rPr>
+        <w:drawing>
+          <wp:inline distT="0" distB="0" distL="0" distR="0" wp14:anchorId="34C1C7EC" wp14:editId="7E112175">
+            <wp:extent cx="8863965" cy="4030133"/>
+            <wp:effectExtent l="0" t="0" r="0" b="8890"/>
+            <wp:docPr id="5" name="Picture 5"/>
+            <wp:cNvGraphicFramePr>
+              <a:graphicFrameLocks xmlns:a="http://schemas.openxmlformats.org/drawingml/2006/main" noChangeAspect="1"/>
+            </wp:cNvGraphicFramePr>
+            <a:graphic xmlns:a="http://schemas.openxmlformats.org/drawingml/2006/main">
+              <a:graphicData uri="http://schemas.openxmlformats.org/drawingml/2006/picture">
+                <pic:pic xmlns:pic="http://schemas.openxmlformats.org/drawingml/2006/picture">
+                  <pic:nvPicPr>
+                    <pic:cNvPr id="1" name=""/>
+                    <pic:cNvPicPr/>
+                  </pic:nvPicPr>
+                  <pic:blipFill>
+                    <a:blip r:embed="rId9"/>
+                    <a:stretch>
+                      <a:fillRect/>
+                    </a:stretch>
+                  </pic:blipFill>
+                  <pic:spPr>
+                    <a:xfrm>
+                      <a:off x="0" y="0"/>
+                      <a:ext cx="8878584" cy="4036780"/>
+                    </a:xfrm>
+                    <a:prstGeom prst="rect">
+                      <a:avLst/>
+                    </a:prstGeom>
+                  </pic:spPr>
+                </pic:pic>
+              </a:graphicData>
+            </a:graphic>
+          </wp:inline>
+        </w:drawing>
+      </w:r>
+    </w:p>
+    <w:p>
+      <w:pPr>
+        <w:pStyle w:val="Heading3"/>
+        <w:rPr>
+          <w:color w:val="000000" w:themeColor="text1"/>
+          <w:sz w:val="36"/>
+          <w:szCs w:val="36"/>
+        </w:rPr>
+      </w:pPr>
+      <w:r>
+        <w:rPr>
+          <w:color w:val="000000" w:themeColor="text1"/>
+          <w:sz w:val="36"/>
+          <w:szCs w:val="36"/>
+          <w:highlight w:val="yellow"/>
+        </w:rPr>
+        <w:lastRenderedPageBreak/>
+        <w:t>Generation Metrics</w:t>
+      </w:r>
+    </w:p>
+    <w:p>
+      <w:pPr>
+        <w:pStyle w:val="Heading4"/>
+        <w:numPr>
+          <w:ilvl w:val="1"/>
+          <w:numId w:val="47"/>
+        </w:numPr>
+        <w:rPr>
+          <w:sz w:val="32"/>
+          <w:szCs w:val="32"/>
+        </w:rPr>
+      </w:pPr>
+      <w:r>
+        <w:rPr>
+          <w:sz w:val="32"/>
+          <w:szCs w:val="32"/>
+        </w:rPr>
+        <w:t>ROUGE (Recall-Oriented Understudy for Gisting Evaluation)</w:t>
+      </w:r>
+    </w:p>
+    <w:p>
+      <w:pPr>
+        <w:pStyle w:val="NormalWeb"/>
+        <w:ind w:left="1440"/>
+        <w:rPr>
+          <w:sz w:val="27"/>
+          <w:szCs w:val="27"/>
+        </w:rPr>
+      </w:pPr>
+      <w:r>
+        <w:rPr>
+          <w:sz w:val="27"/>
+          <w:szCs w:val="27"/>
+        </w:rPr>
+        <w:t>ROUGE evaluates the quality of summaries by comparing them to human-generated references. It is indicative of content overlap and is useful for assessing how much of the reference content is captured in the generated text. Variants include:</w:t>
+      </w:r>
+    </w:p>
+    <w:p>
+      <w:pPr>
+        <w:numPr>
+          <w:ilvl w:val="0"/>
+          <w:numId w:val="49"/>
+        </w:numPr>
+        <w:tabs>
+          <w:tab w:val="clear" w:pos="720"/>
+          <w:tab w:val="num" w:pos="2160"/>
+        </w:tabs>
+        <w:spacing w:before="100" w:beforeAutospacing="1" w:after="100" w:afterAutospacing="1" w:line="240" w:lineRule="auto"/>
+        <w:ind w:left="2160"/>
+        <w:rPr>
+          <w:sz w:val="27"/>
+          <w:szCs w:val="27"/>
+        </w:rPr>
+      </w:pPr>
+      <w:r>
+        <w:rPr>
+          <w:rStyle w:val="Strong"/>
+          <w:sz w:val="27"/>
+          <w:szCs w:val="27"/>
+        </w:rPr>
+        <w:t>ROUGE-N and ROUGE-W</w:t>
+      </w:r>
+      <w:r>
+        <w:rPr>
+          <w:sz w:val="27"/>
+          <w:szCs w:val="27"/>
+        </w:rPr>
+        <w:t>: Focus on n-gram overlap.</w:t>
+      </w:r>
+    </w:p>
+    <w:p>
+      <w:pPr>
+        <w:numPr>
+          <w:ilvl w:val="0"/>
+          <w:numId w:val="49"/>
+        </w:numPr>
+        <w:tabs>
+          <w:tab w:val="clear" w:pos="720"/>
+          <w:tab w:val="num" w:pos="2160"/>
+        </w:tabs>
+        <w:spacing w:before="100" w:beforeAutospacing="1" w:after="100" w:afterAutospacing="1" w:line="240" w:lineRule="auto"/>
+        <w:ind w:left="2160"/>
+        <w:rPr>
+          <w:rStyle w:val="Strong"/>
+          <w:b w:val="0"/>
+          <w:bCs w:val="0"/>
+          <w:sz w:val="27"/>
+          <w:szCs w:val="27"/>
+        </w:rPr>
+      </w:pPr>
+      <w:r>
+        <w:rPr>
+          <w:rStyle w:val="Strong"/>
+          <w:sz w:val="27"/>
+          <w:szCs w:val="27"/>
+        </w:rPr>
+        <w:t>ROUGE-L and ROUGE-S</w:t>
+      </w:r>
+      <w:r>
+        <w:rPr>
+          <w:sz w:val="27"/>
+          <w:szCs w:val="27"/>
+        </w:rPr>
+        <w:t>: Measure word subsequences and word pairs, respectively.</w:t>
+      </w:r>
+    </w:p>
+    <w:p>
+      <w:pPr>
+        <w:pStyle w:val="Heading4"/>
+        <w:numPr>
+          <w:ilvl w:val="1"/>
+          <w:numId w:val="47"/>
+        </w:numPr>
+        <w:rPr>
+          <w:sz w:val="32"/>
+          <w:szCs w:val="32"/>
+        </w:rPr>
+      </w:pPr>
+      <w:r>
+        <w:rPr>
+          <w:sz w:val="32"/>
+          <w:szCs w:val="32"/>
+        </w:rPr>
+        <w:t>BLEU (Bilingual Evaluation Understudy)</w:t>
+      </w:r>
+    </w:p>
+    <w:p>
+      <w:pPr>
+        <w:pStyle w:val="NormalWeb"/>
+        <w:ind w:left="1440"/>
+        <w:rPr>
+          <w:sz w:val="27"/>
+          <w:szCs w:val="27"/>
+        </w:rPr>
+      </w:pPr>
+      <w:r>
+        <w:rPr>
+          <w:sz w:val="27"/>
+          <w:szCs w:val="27"/>
+        </w:rPr>
+        <w:t>BLEU is widely used to assess machine translation quality by comparing generated text to reference translations.</w:t>
+      </w:r>
+    </w:p>
+    <w:p>
+      <w:pPr>
+        <w:numPr>
+          <w:ilvl w:val="0"/>
+          <w:numId w:val="50"/>
+        </w:numPr>
+        <w:tabs>
+          <w:tab w:val="clear" w:pos="720"/>
+          <w:tab w:val="num" w:pos="2160"/>
+        </w:tabs>
+        <w:spacing w:before="100" w:beforeAutospacing="1" w:after="100" w:afterAutospacing="1" w:line="240" w:lineRule="auto"/>
+        <w:ind w:left="2160"/>
+        <w:rPr>
+          <w:sz w:val="27"/>
+          <w:szCs w:val="27"/>
+        </w:rPr>
+      </w:pPr>
+      <w:r>
+        <w:rPr>
+          <w:sz w:val="27"/>
+          <w:szCs w:val="27"/>
+        </w:rPr>
+        <w:t>It computes the precision of n-grams between the generated and reference text.</w:t>
+      </w:r>
+    </w:p>
+    <w:p>
+      <w:pPr>
+        <w:numPr>
+          <w:ilvl w:val="0"/>
+          <w:numId w:val="50"/>
+        </w:numPr>
+        <w:tabs>
+          <w:tab w:val="clear" w:pos="720"/>
+          <w:tab w:val="num" w:pos="2160"/>
+        </w:tabs>
+        <w:spacing w:before="100" w:beforeAutospacing="1" w:after="100" w:afterAutospacing="1" w:line="240" w:lineRule="auto"/>
+        <w:ind w:left="2160"/>
+        <w:rPr>
+          <w:sz w:val="27"/>
+          <w:szCs w:val="27"/>
+        </w:rPr>
+      </w:pPr>
+      <w:r>
+        <w:rPr>
+          <w:sz w:val="27"/>
+          <w:szCs w:val="27"/>
+        </w:rPr>
+        <w:t xml:space="preserve">A </w:t>
+      </w:r>
+      <w:r>
+        <w:rPr>
+          <w:rStyle w:val="Strong"/>
+          <w:sz w:val="27"/>
+          <w:szCs w:val="27"/>
+        </w:rPr>
+        <w:t>brevity penalty</w:t>
+      </w:r>
+      <w:r>
+        <w:rPr>
+          <w:sz w:val="27"/>
+          <w:szCs w:val="27"/>
+        </w:rPr>
+        <w:t xml:space="preserve"> discourages overly short outputs.</w:t>
+      </w:r>
+    </w:p>
+    <w:p>
+      <w:pPr>
+        <w:numPr>
+          <w:ilvl w:val="0"/>
+          <w:numId w:val="50"/>
+        </w:numPr>
+        <w:tabs>
+          <w:tab w:val="clear" w:pos="720"/>
+          <w:tab w:val="num" w:pos="2160"/>
+        </w:tabs>
+        <w:spacing w:before="100" w:beforeAutospacing="1" w:after="100" w:afterAutospacing="1" w:line="240" w:lineRule="auto"/>
+        <w:ind w:left="2160"/>
+      </w:pPr>
+      <w:r>
+        <w:rPr>
+          <w:rStyle w:val="Strong"/>
+          <w:sz w:val="27"/>
+          <w:szCs w:val="27"/>
+        </w:rPr>
+        <w:t>Limitations</w:t>
+      </w:r>
+      <w:r>
+        <w:rPr>
+          <w:sz w:val="27"/>
+          <w:szCs w:val="27"/>
+        </w:rPr>
+        <w:t>: BLEU does not account for fluency or grammatical correctness, focusing solely on surface-level similarity.</w:t>
+      </w:r>
+    </w:p>
+    <w:p>
+      <w:pPr>
+        <w:pStyle w:val="Heading4"/>
+        <w:numPr>
+          <w:ilvl w:val="1"/>
+          <w:numId w:val="47"/>
+        </w:numPr>
+        <w:rPr>
+          <w:sz w:val="32"/>
+          <w:szCs w:val="32"/>
+        </w:rPr>
+      </w:pPr>
+      <w:r>
+        <w:rPr>
+          <w:sz w:val="32"/>
+          <w:szCs w:val="32"/>
+        </w:rPr>
+        <w:t>BertScore</w:t>
+      </w:r>
+    </w:p>
+    <w:p>
+      <w:pPr>
+        <w:pStyle w:val="NormalWeb"/>
+        <w:ind w:left="1440"/>
+        <w:rPr>
+          <w:sz w:val="27"/>
+          <w:szCs w:val="27"/>
+        </w:rPr>
+      </w:pPr>
+      <w:r>
+        <w:rPr>
+          <w:sz w:val="27"/>
+          <w:szCs w:val="27"/>
+        </w:rPr>
+        <w:t>BertScore leverages pre-trained transformer models like BERT to measure semantic similarity between generated and reference texts.</w:t>
+      </w:r>
+    </w:p>
+    <w:p>
+      <w:pPr>
+        <w:numPr>
+          <w:ilvl w:val="0"/>
+          <w:numId w:val="51"/>
+        </w:numPr>
+        <w:tabs>
+          <w:tab w:val="clear" w:pos="720"/>
+          <w:tab w:val="num" w:pos="2160"/>
+        </w:tabs>
+        <w:spacing w:before="100" w:beforeAutospacing="1" w:after="100" w:afterAutospacing="1" w:line="240" w:lineRule="auto"/>
+        <w:ind w:left="2160"/>
+        <w:rPr>
+          <w:sz w:val="27"/>
+          <w:szCs w:val="27"/>
+        </w:rPr>
+      </w:pPr>
+      <w:r>
+        <w:rPr>
+          <w:sz w:val="27"/>
+          <w:szCs w:val="27"/>
+        </w:rPr>
+        <w:t xml:space="preserve">It calculates token-level similarity based on contextual embeddings, producing </w:t>
+      </w:r>
+      <w:r>
+        <w:rPr>
+          <w:rStyle w:val="Strong"/>
+          <w:sz w:val="27"/>
+          <w:szCs w:val="27"/>
+        </w:rPr>
+        <w:t>precision</w:t>
+      </w:r>
+      <w:r>
+        <w:rPr>
+          <w:sz w:val="27"/>
+          <w:szCs w:val="27"/>
+        </w:rPr>
+        <w:t xml:space="preserve">, </w:t>
+      </w:r>
+      <w:r>
+        <w:rPr>
+          <w:rStyle w:val="Strong"/>
+          <w:sz w:val="27"/>
+          <w:szCs w:val="27"/>
+        </w:rPr>
+        <w:t>recall</w:t>
+      </w:r>
+      <w:r>
+        <w:rPr>
+          <w:sz w:val="27"/>
+          <w:szCs w:val="27"/>
+        </w:rPr>
+        <w:t xml:space="preserve">, and </w:t>
+      </w:r>
+      <w:r>
+        <w:rPr>
+          <w:rStyle w:val="Strong"/>
+          <w:sz w:val="27"/>
+          <w:szCs w:val="27"/>
+        </w:rPr>
+        <w:t>F1 scores</w:t>
+      </w:r>
+      <w:r>
+        <w:rPr>
+          <w:sz w:val="27"/>
+          <w:szCs w:val="27"/>
+        </w:rPr>
+        <w:t>.</w:t>
+      </w:r>
+    </w:p>
+    <w:p>
+      <w:pPr>
+        <w:numPr>
+          <w:ilvl w:val="0"/>
+          <w:numId w:val="51"/>
+        </w:numPr>
+        <w:tabs>
+          <w:tab w:val="clear" w:pos="720"/>
+          <w:tab w:val="num" w:pos="2160"/>
+        </w:tabs>
+        <w:spacing w:before="100" w:beforeAutospacing="1" w:after="100" w:afterAutospacing="1" w:line="240" w:lineRule="auto"/>
+        <w:ind w:left="2160"/>
+        <w:rPr>
+          <w:sz w:val="27"/>
+          <w:szCs w:val="27"/>
+        </w:rPr>
+      </w:pPr>
+      <w:r>
+        <w:rPr>
+          <w:sz w:val="27"/>
+          <w:szCs w:val="27"/>
+        </w:rPr>
+        <w:t>Unlike n-gram-based metrics, BertScore evaluates meaning in context, making it robust against paraphrasing and semantic equivalence.</w:t>
+      </w:r>
+    </w:p>
+    <w:p>
+      <w:pPr>
+        <w:pStyle w:val="Heading4"/>
+        <w:numPr>
+          <w:ilvl w:val="1"/>
+          <w:numId w:val="47"/>
+        </w:numPr>
+        <w:rPr>
+          <w:sz w:val="32"/>
+          <w:szCs w:val="32"/>
+        </w:rPr>
+      </w:pPr>
+      <w:r>
+        <w:rPr>
+          <w:sz w:val="32"/>
+          <w:szCs w:val="32"/>
+        </w:rPr>
+        <w:t>LLM as a Judge</w:t>
+      </w:r>
+    </w:p>
+    <w:p>
+      <w:pPr>
+        <w:pStyle w:val="NormalWeb"/>
+        <w:ind w:left="1440"/>
+        <w:rPr>
+          <w:sz w:val="27"/>
+          <w:szCs w:val="27"/>
+        </w:rPr>
+      </w:pPr>
+      <w:r>
+        <w:rPr>
+          <w:sz w:val="27"/>
+          <w:szCs w:val="27"/>
+        </w:rPr>
+        <w:t xml:space="preserve">The use of </w:t>
+      </w:r>
+      <w:r>
+        <w:rPr>
+          <w:rStyle w:val="Strong"/>
+          <w:sz w:val="27"/>
+          <w:szCs w:val="27"/>
+        </w:rPr>
+        <w:t>LLMs as judges</w:t>
+      </w:r>
+      <w:r>
+        <w:rPr>
+          <w:sz w:val="27"/>
+          <w:szCs w:val="27"/>
+        </w:rPr>
+        <w:t xml:space="preserve"> represents an advanced method for assessing text quality. This approach uses pre-trained language models to score text based on coherence, relevance, and fluency. Key features include:</w:t>
+      </w:r>
+    </w:p>
+    <w:p>
+      <w:pPr>
+        <w:numPr>
+          <w:ilvl w:val="0"/>
+          <w:numId w:val="52"/>
+        </w:numPr>
+        <w:tabs>
+          <w:tab w:val="clear" w:pos="720"/>
+          <w:tab w:val="num" w:pos="2160"/>
+        </w:tabs>
+        <w:spacing w:before="100" w:beforeAutospacing="1" w:after="100" w:afterAutospacing="1" w:line="240" w:lineRule="auto"/>
+        <w:ind w:left="2160"/>
+        <w:rPr>
+          <w:sz w:val="27"/>
+          <w:szCs w:val="27"/>
+        </w:rPr>
+      </w:pPr>
+      <w:r>
+        <w:rPr>
+          <w:sz w:val="27"/>
+          <w:szCs w:val="27"/>
+        </w:rPr>
+        <w:t>The ability to fine-tune LLMs on human-</w:t>
+      </w:r>
+      <w:r>
+        <w:rPr>
+          <w:sz w:val="27"/>
+          <w:szCs w:val="27"/>
+        </w:rPr>
+        <w:t>labelled</w:t>
+      </w:r>
+      <w:r>
+        <w:rPr>
+          <w:sz w:val="27"/>
+          <w:szCs w:val="27"/>
+        </w:rPr>
+        <w:t xml:space="preserve"> data to predict unseen text quality.</w:t>
+      </w:r>
+    </w:p>
+    <w:p>
+      <w:pPr>
+        <w:numPr>
+          <w:ilvl w:val="0"/>
+          <w:numId w:val="52"/>
+        </w:numPr>
+        <w:tabs>
+          <w:tab w:val="clear" w:pos="720"/>
+          <w:tab w:val="num" w:pos="2160"/>
+        </w:tabs>
+        <w:spacing w:before="100" w:beforeAutospacing="1" w:after="100" w:afterAutospacing="1" w:line="240" w:lineRule="auto"/>
+        <w:ind w:left="2160"/>
+        <w:rPr>
+          <w:sz w:val="27"/>
+          <w:szCs w:val="27"/>
+        </w:rPr>
+      </w:pPr>
+      <w:r>
+        <w:rPr>
+          <w:sz w:val="27"/>
+          <w:szCs w:val="27"/>
+        </w:rPr>
+        <w:t>Zero-shot or few-shot settings to generate evaluations without extensive training.</w:t>
+      </w:r>
+    </w:p>
+    <w:p>
+      <w:pPr>
+        <w:numPr>
+          <w:ilvl w:val="0"/>
+          <w:numId w:val="52"/>
+        </w:numPr>
+        <w:tabs>
+          <w:tab w:val="clear" w:pos="720"/>
+          <w:tab w:val="num" w:pos="2160"/>
+        </w:tabs>
+        <w:spacing w:before="100" w:beforeAutospacing="1" w:after="100" w:afterAutospacing="1" w:line="240" w:lineRule="auto"/>
+        <w:ind w:left="2160"/>
+      </w:pPr>
+      <w:r>
+        <w:rPr>
+          <w:sz w:val="27"/>
+          <w:szCs w:val="27"/>
+        </w:rPr>
+        <w:t xml:space="preserve">Providing </w:t>
+      </w:r>
+      <w:r>
+        <w:rPr>
+          <w:rStyle w:val="Strong"/>
+          <w:sz w:val="27"/>
+          <w:szCs w:val="27"/>
+        </w:rPr>
+        <w:t>detailed scoring guidelines</w:t>
+      </w:r>
+      <w:r>
+        <w:rPr>
+          <w:sz w:val="27"/>
+          <w:szCs w:val="27"/>
+        </w:rPr>
+        <w:t xml:space="preserve"> (e.g., scales from 1 to 5) to standardize evaluations.</w:t>
+      </w:r>
+      <w:r>
+        <w:rPr>
+          <w:sz w:val="27"/>
+          <w:szCs w:val="27"/>
+        </w:rPr>
+        <w:br/>
+        <w:t>This methodology ensures nuanced assessments of text quality, covering aspects like coverage, diversity, detail, and the contextual accuracy of both answers and queries.</w:t>
+      </w:r>
+    </w:p>
+    <w:p>
+      <w:r>
+        <w:pict>
+          <v:rect id="_x0000_i1057" style="width:0;height:1.5pt" o:hralign="center" o:hrstd="t" o:hr="t" fillcolor="#a0a0a0" stroked="f"/>
+        </w:pict>
+      </w:r>
+    </w:p>
+    <w:p>
+      <w:pPr>
+        <w:pStyle w:val="Heading3"/>
+        <w:numPr>
+          <w:ilvl w:val="1"/>
+          <w:numId w:val="47"/>
+        </w:numPr>
+        <w:rPr>
+          <w:sz w:val="32"/>
+          <w:szCs w:val="32"/>
+        </w:rPr>
+      </w:pPr>
+      <w:r>
+        <w:rPr>
+          <w:sz w:val="32"/>
+          <w:szCs w:val="32"/>
+          <w:highlight w:val="yellow"/>
+        </w:rPr>
+        <w:t>Additional Requirements for Evaluating RAG Systems</w:t>
+      </w:r>
+    </w:p>
+    <w:p>
+      <w:pPr>
+        <w:pStyle w:val="NormalWeb"/>
+        <w:ind w:left="1440"/>
+        <w:rPr>
+          <w:sz w:val="27"/>
+          <w:szCs w:val="27"/>
+        </w:rPr>
+      </w:pPr>
+      <w:r>
+        <w:rPr>
+          <w:sz w:val="27"/>
+          <w:szCs w:val="27"/>
+        </w:rPr>
+        <w:t>In real-world applications, RAG (Retrieval-Augmented Generation) systems must meet various practical criteria to align with human preferences. These additional evaluation metrics ensure the system's robustness, relevance, and user-centric performance.</w:t>
+      </w:r>
+    </w:p>
+    <w:p>
+      <w:pPr>
+        <w:pStyle w:val="Heading4"/>
+        <w:ind w:left="1440"/>
+        <w:rPr>
+          <w:sz w:val="27"/>
+          <w:szCs w:val="27"/>
+        </w:rPr>
+      </w:pPr>
+      <w:r>
+        <w:rPr>
+          <w:sz w:val="27"/>
+          <w:szCs w:val="27"/>
+        </w:rPr>
+        <w:t xml:space="preserve">1. </w:t>
+      </w:r>
+      <w:r>
+        <w:rPr>
+          <w:rStyle w:val="Strong"/>
+          <w:b/>
+          <w:bCs/>
+          <w:sz w:val="27"/>
+          <w:szCs w:val="27"/>
+        </w:rPr>
+        <w:t>Latency</w:t>
+      </w:r>
+    </w:p>
+    <w:p>
+      <w:pPr>
+        <w:pStyle w:val="NormalWeb"/>
+        <w:ind w:left="1440"/>
+        <w:rPr>
+          <w:sz w:val="27"/>
+          <w:szCs w:val="27"/>
+        </w:rPr>
+      </w:pPr>
+      <w:r>
+        <w:rPr>
+          <w:sz w:val="27"/>
+          <w:szCs w:val="27"/>
+        </w:rPr>
+        <w:t>Latency measures the response time of a RAG system, a crucial factor for user satisfaction in interactive applications like chatbots and search engines.</w:t>
+      </w:r>
+    </w:p>
+    <w:p>
+      <w:pPr>
+        <w:numPr>
+          <w:ilvl w:val="0"/>
+          <w:numId w:val="53"/>
+        </w:numPr>
+        <w:tabs>
+          <w:tab w:val="clear" w:pos="720"/>
+          <w:tab w:val="num" w:pos="2160"/>
+        </w:tabs>
+        <w:spacing w:before="100" w:beforeAutospacing="1" w:after="100" w:afterAutospacing="1" w:line="240" w:lineRule="auto"/>
+        <w:ind w:left="2160"/>
+        <w:rPr>
+          <w:sz w:val="27"/>
+          <w:szCs w:val="27"/>
+        </w:rPr>
+      </w:pPr>
+      <w:r>
+        <w:rPr>
+          <w:rStyle w:val="Strong"/>
+          <w:sz w:val="27"/>
+          <w:szCs w:val="27"/>
+        </w:rPr>
+        <w:t>Single Query Latency</w:t>
+      </w:r>
+      <w:r>
+        <w:rPr>
+          <w:sz w:val="27"/>
+          <w:szCs w:val="27"/>
+        </w:rPr>
+        <w:t>: Captures the average time required to process a single query, including retrieval and generation phases.</w:t>
+      </w:r>
+    </w:p>
+    <w:p>
+      <w:pPr>
+        <w:numPr>
+          <w:ilvl w:val="0"/>
+          <w:numId w:val="53"/>
+        </w:numPr>
+        <w:tabs>
+          <w:tab w:val="clear" w:pos="720"/>
+          <w:tab w:val="num" w:pos="2160"/>
+        </w:tabs>
+        <w:spacing w:before="100" w:beforeAutospacing="1" w:after="100" w:afterAutospacing="1" w:line="240" w:lineRule="auto"/>
+        <w:ind w:left="2160"/>
+        <w:rPr>
+          <w:sz w:val="27"/>
+          <w:szCs w:val="27"/>
+        </w:rPr>
+      </w:pPr>
+      <w:r>
+        <w:rPr>
+          <w:sz w:val="27"/>
+          <w:szCs w:val="27"/>
+        </w:rPr>
+        <w:t>Ensuring minimal latency is vital for maintaining a seamless user experience.</w:t>
+      </w:r>
+    </w:p>
+    <w:p>
+      <w:pPr>
+        <w:pStyle w:val="Heading4"/>
+        <w:ind w:left="1440"/>
+        <w:rPr>
+          <w:sz w:val="27"/>
+          <w:szCs w:val="27"/>
+        </w:rPr>
+      </w:pPr>
+      <w:r>
+        <w:rPr>
+          <w:sz w:val="27"/>
+          <w:szCs w:val="27"/>
+        </w:rPr>
+        <w:t xml:space="preserve">2. </w:t>
+      </w:r>
+      <w:r>
+        <w:rPr>
+          <w:rStyle w:val="Strong"/>
+          <w:b/>
+          <w:bCs/>
+          <w:sz w:val="27"/>
+          <w:szCs w:val="27"/>
+        </w:rPr>
+        <w:t>Diversity</w:t>
+      </w:r>
+    </w:p>
+    <w:p>
+      <w:pPr>
+        <w:pStyle w:val="NormalWeb"/>
+        <w:ind w:left="1440"/>
+        <w:rPr>
+          <w:sz w:val="27"/>
+          <w:szCs w:val="27"/>
+        </w:rPr>
+      </w:pPr>
+      <w:r>
+        <w:rPr>
+          <w:sz w:val="27"/>
+          <w:szCs w:val="27"/>
+        </w:rPr>
+        <w:t>Diversity evaluates the range of information retrieved or generated by the system. It ensures that responses are comprehensive and free from redundancy.</w:t>
+      </w:r>
+    </w:p>
+    <w:p>
+      <w:pPr>
+        <w:numPr>
+          <w:ilvl w:val="0"/>
+          <w:numId w:val="54"/>
+        </w:numPr>
+        <w:tabs>
+          <w:tab w:val="clear" w:pos="720"/>
+          <w:tab w:val="num" w:pos="2160"/>
+        </w:tabs>
+        <w:spacing w:before="100" w:beforeAutospacing="1" w:after="100" w:afterAutospacing="1" w:line="240" w:lineRule="auto"/>
+        <w:ind w:left="2160"/>
+        <w:rPr>
+          <w:sz w:val="27"/>
+          <w:szCs w:val="27"/>
+        </w:rPr>
+      </w:pPr>
+      <w:r>
+        <w:rPr>
+          <w:rStyle w:val="Strong"/>
+          <w:sz w:val="27"/>
+          <w:szCs w:val="27"/>
+        </w:rPr>
+        <w:t>Cosine Similarity/Distance</w:t>
+      </w:r>
+      <w:r>
+        <w:rPr>
+          <w:sz w:val="27"/>
+          <w:szCs w:val="27"/>
+        </w:rPr>
+        <w:t>: This metric assesses the embeddings of retrieved or generated content, where lower cosine similarity scores indicate higher diversity.</w:t>
+      </w:r>
+    </w:p>
+    <w:p>
+      <w:pPr>
+        <w:numPr>
+          <w:ilvl w:val="0"/>
+          <w:numId w:val="54"/>
+        </w:numPr>
+        <w:tabs>
+          <w:tab w:val="clear" w:pos="720"/>
+          <w:tab w:val="num" w:pos="2160"/>
+        </w:tabs>
+        <w:spacing w:before="100" w:beforeAutospacing="1" w:after="100" w:afterAutospacing="1" w:line="240" w:lineRule="auto"/>
+        <w:ind w:left="2160"/>
+        <w:rPr>
+          <w:sz w:val="27"/>
+          <w:szCs w:val="27"/>
+        </w:rPr>
+      </w:pPr>
+      <w:r>
+        <w:rPr>
+          <w:sz w:val="27"/>
+          <w:szCs w:val="27"/>
+        </w:rPr>
+        <w:t>High diversity ensures that the system provides varied perspectives rather than repetitive information.</w:t>
+      </w:r>
+    </w:p>
+    <w:p>
+      <w:pPr>
+        <w:spacing w:before="100" w:beforeAutospacing="1" w:after="100" w:afterAutospacing="1" w:line="240" w:lineRule="auto"/>
+        <w:rPr>
+          <w:sz w:val="27"/>
+          <w:szCs w:val="27"/>
+        </w:rPr>
+      </w:pPr>
+    </w:p>
+    <w:p>
+      <w:pPr>
+        <w:spacing w:before="100" w:beforeAutospacing="1" w:after="100" w:afterAutospacing="1" w:line="240" w:lineRule="auto"/>
+        <w:rPr>
+          <w:sz w:val="27"/>
+          <w:szCs w:val="27"/>
+        </w:rPr>
+      </w:pPr>
+    </w:p>
+    <w:p>
+      <w:pPr>
+        <w:spacing w:before="100" w:beforeAutospacing="1" w:after="100" w:afterAutospacing="1" w:line="240" w:lineRule="auto"/>
+        <w:rPr>
+          <w:sz w:val="27"/>
+          <w:szCs w:val="27"/>
+        </w:rPr>
+      </w:pPr>
+    </w:p>
+    <w:p>
+      <w:pPr>
+        <w:pStyle w:val="Heading4"/>
+        <w:ind w:left="1440"/>
+        <w:rPr>
+          <w:sz w:val="27"/>
+          <w:szCs w:val="27"/>
+        </w:rPr>
+      </w:pPr>
+      <w:r>
+        <w:rPr>
+          <w:sz w:val="27"/>
+          <w:szCs w:val="27"/>
+        </w:rPr>
+        <w:lastRenderedPageBreak/>
+        <w:t xml:space="preserve">3. </w:t>
+      </w:r>
+      <w:r>
+        <w:rPr>
+          <w:rStyle w:val="Strong"/>
+          <w:b/>
+          <w:bCs/>
+          <w:sz w:val="27"/>
+          <w:szCs w:val="27"/>
+        </w:rPr>
+        <w:t>Noise Robustness</w:t>
+      </w:r>
+    </w:p>
+    <w:p>
+      <w:pPr>
+        <w:pStyle w:val="NormalWeb"/>
+        <w:ind w:left="1440"/>
+        <w:rPr>
+          <w:sz w:val="27"/>
+          <w:szCs w:val="27"/>
+        </w:rPr>
+      </w:pPr>
+      <w:r>
+        <w:rPr>
+          <w:sz w:val="27"/>
+          <w:szCs w:val="27"/>
+        </w:rPr>
+        <w:t>This metric assesses the system's ability to handle irrelevant or misleading data without degrading response quality.</w:t>
+      </w:r>
+    </w:p>
+    <w:p>
+      <w:pPr>
+        <w:numPr>
+          <w:ilvl w:val="0"/>
+          <w:numId w:val="55"/>
+        </w:numPr>
+        <w:tabs>
+          <w:tab w:val="clear" w:pos="720"/>
+          <w:tab w:val="num" w:pos="2160"/>
+        </w:tabs>
+        <w:spacing w:before="100" w:beforeAutospacing="1" w:after="100" w:afterAutospacing="1" w:line="240" w:lineRule="auto"/>
+        <w:ind w:left="2160"/>
+        <w:rPr>
+          <w:sz w:val="27"/>
+          <w:szCs w:val="27"/>
+        </w:rPr>
+      </w:pPr>
+      <w:r>
+        <w:rPr>
+          <w:sz w:val="27"/>
+          <w:szCs w:val="27"/>
+        </w:rPr>
+        <w:t xml:space="preserve">Metrics such as </w:t>
+      </w:r>
+      <w:r>
+        <w:rPr>
+          <w:rStyle w:val="Strong"/>
+          <w:sz w:val="27"/>
+          <w:szCs w:val="27"/>
+        </w:rPr>
+        <w:t>Misleading Rate</w:t>
+      </w:r>
+      <w:r>
+        <w:rPr>
+          <w:sz w:val="27"/>
+          <w:szCs w:val="27"/>
+        </w:rPr>
+        <w:t xml:space="preserve"> and </w:t>
+      </w:r>
+      <w:r>
+        <w:rPr>
+          <w:rStyle w:val="Strong"/>
+          <w:sz w:val="27"/>
+          <w:szCs w:val="27"/>
+        </w:rPr>
+        <w:t>Mistake Reappearance Rate</w:t>
+      </w:r>
+      <w:r>
+        <w:rPr>
+          <w:sz w:val="27"/>
+          <w:szCs w:val="27"/>
+        </w:rPr>
+        <w:t xml:space="preserve"> quantify the system's resistance to noisy inputs.</w:t>
+      </w:r>
+    </w:p>
+    <w:p>
+      <w:pPr>
+        <w:numPr>
+          <w:ilvl w:val="0"/>
+          <w:numId w:val="55"/>
+        </w:numPr>
+        <w:tabs>
+          <w:tab w:val="clear" w:pos="720"/>
+          <w:tab w:val="num" w:pos="2160"/>
+        </w:tabs>
+        <w:spacing w:before="100" w:beforeAutospacing="1" w:after="100" w:afterAutospacing="1" w:line="240" w:lineRule="auto"/>
+        <w:ind w:left="2160"/>
+        <w:rPr>
+          <w:sz w:val="27"/>
+          <w:szCs w:val="27"/>
+        </w:rPr>
+      </w:pPr>
+      <w:r>
+        <w:rPr>
+          <w:sz w:val="27"/>
+          <w:szCs w:val="27"/>
+        </w:rPr>
+        <w:t>A robust system maintains high-quality outputs even in the presence of noise.</w:t>
+      </w:r>
+    </w:p>
+    <w:p>
+      <w:pPr>
+        <w:pStyle w:val="Heading4"/>
+        <w:ind w:left="1440"/>
+        <w:rPr>
+          <w:sz w:val="27"/>
+          <w:szCs w:val="27"/>
+        </w:rPr>
+      </w:pPr>
+      <w:r>
+        <w:rPr>
+          <w:sz w:val="27"/>
+          <w:szCs w:val="27"/>
+        </w:rPr>
+        <w:t xml:space="preserve">4. </w:t>
+      </w:r>
+      <w:r>
+        <w:rPr>
+          <w:rStyle w:val="Strong"/>
+          <w:b/>
+          <w:bCs/>
+          <w:sz w:val="27"/>
+          <w:szCs w:val="27"/>
+        </w:rPr>
+        <w:t>Negative Rejection</w:t>
+      </w:r>
+    </w:p>
+    <w:p>
+      <w:pPr>
+        <w:pStyle w:val="NormalWeb"/>
+        <w:ind w:left="1440"/>
+        <w:rPr>
+          <w:sz w:val="27"/>
+          <w:szCs w:val="27"/>
+        </w:rPr>
+      </w:pPr>
+      <w:r>
+        <w:rPr>
+          <w:sz w:val="27"/>
+          <w:szCs w:val="27"/>
+        </w:rPr>
+        <w:t>Negative rejection measures the system's ability to refrain from providing answers when insufficient or ambiguous information is available.</w:t>
+      </w:r>
+    </w:p>
+    <w:p>
+      <w:pPr>
+        <w:numPr>
+          <w:ilvl w:val="0"/>
+          <w:numId w:val="56"/>
+        </w:numPr>
+        <w:tabs>
+          <w:tab w:val="clear" w:pos="720"/>
+          <w:tab w:val="num" w:pos="2160"/>
+        </w:tabs>
+        <w:spacing w:before="100" w:beforeAutospacing="1" w:after="100" w:afterAutospacing="1" w:line="240" w:lineRule="auto"/>
+        <w:ind w:left="2160"/>
+        <w:rPr>
+          <w:sz w:val="27"/>
+          <w:szCs w:val="27"/>
+        </w:rPr>
+      </w:pPr>
+      <w:r>
+        <w:rPr>
+          <w:rStyle w:val="Strong"/>
+          <w:sz w:val="27"/>
+          <w:szCs w:val="27"/>
+        </w:rPr>
+        <w:t>Rejection Rate</w:t>
+      </w:r>
+      <w:r>
+        <w:rPr>
+          <w:sz w:val="27"/>
+          <w:szCs w:val="27"/>
+        </w:rPr>
+        <w:t>: Indicates how often the system opts not to generate a response, prioritizing accuracy over completeness.</w:t>
+      </w:r>
+    </w:p>
+    <w:p>
+      <w:pPr>
+        <w:numPr>
+          <w:ilvl w:val="0"/>
+          <w:numId w:val="56"/>
+        </w:numPr>
+        <w:tabs>
+          <w:tab w:val="clear" w:pos="720"/>
+          <w:tab w:val="num" w:pos="2160"/>
+        </w:tabs>
+        <w:spacing w:before="100" w:beforeAutospacing="1" w:after="100" w:afterAutospacing="1" w:line="240" w:lineRule="auto"/>
+        <w:ind w:left="2160"/>
+        <w:rPr>
+          <w:sz w:val="27"/>
+          <w:szCs w:val="27"/>
+        </w:rPr>
+      </w:pPr>
+      <w:r>
+        <w:rPr>
+          <w:sz w:val="27"/>
+          <w:szCs w:val="27"/>
+        </w:rPr>
+        <w:t>This capability prevents the dissemination of misleading or incorrect information.</w:t>
+      </w:r>
+    </w:p>
+    <w:p>
+      <w:pPr>
+        <w:pStyle w:val="Heading4"/>
+        <w:ind w:left="1440"/>
+        <w:rPr>
+          <w:sz w:val="27"/>
+          <w:szCs w:val="27"/>
+        </w:rPr>
+      </w:pPr>
+      <w:r>
+        <w:rPr>
+          <w:sz w:val="27"/>
+          <w:szCs w:val="27"/>
+        </w:rPr>
+        <w:t xml:space="preserve">5. </w:t>
+      </w:r>
+      <w:r>
+        <w:rPr>
+          <w:rStyle w:val="Strong"/>
+          <w:b/>
+          <w:bCs/>
+          <w:sz w:val="27"/>
+          <w:szCs w:val="27"/>
+        </w:rPr>
+        <w:t>Counterfactual Robustness</w:t>
+      </w:r>
+    </w:p>
+    <w:p>
+      <w:pPr>
+        <w:pStyle w:val="NormalWeb"/>
+        <w:ind w:left="1440"/>
+        <w:rPr>
+          <w:sz w:val="27"/>
+          <w:szCs w:val="27"/>
+        </w:rPr>
+      </w:pPr>
+      <w:r>
+        <w:rPr>
+          <w:sz w:val="27"/>
+          <w:szCs w:val="27"/>
+        </w:rPr>
+        <w:t>Counterfactual robustness evaluates the system’s effectiveness in identifying and excluding incorrect or counterfactual content within retrieved documents.</w:t>
+      </w:r>
+    </w:p>
+    <w:p>
+      <w:pPr>
+        <w:numPr>
+          <w:ilvl w:val="0"/>
+          <w:numId w:val="57"/>
+        </w:numPr>
+        <w:tabs>
+          <w:tab w:val="clear" w:pos="720"/>
+          <w:tab w:val="num" w:pos="2160"/>
+        </w:tabs>
+        <w:spacing w:before="100" w:beforeAutospacing="1" w:after="100" w:afterAutospacing="1" w:line="240" w:lineRule="auto"/>
+        <w:ind w:left="2160"/>
+        <w:rPr>
+          <w:sz w:val="27"/>
+          <w:szCs w:val="27"/>
+        </w:rPr>
+      </w:pPr>
+      <w:r>
+        <w:rPr>
+          <w:rStyle w:val="Strong"/>
+          <w:sz w:val="27"/>
+          <w:szCs w:val="27"/>
+        </w:rPr>
+        <w:t>Error Detection Rate</w:t>
+      </w:r>
+      <w:r>
+        <w:rPr>
+          <w:sz w:val="27"/>
+          <w:szCs w:val="27"/>
+        </w:rPr>
+        <w:t>: Measures the proportion of counterfactual information detected and omitted.</w:t>
+      </w:r>
+    </w:p>
+    <w:p>
+      <w:pPr>
+        <w:numPr>
+          <w:ilvl w:val="0"/>
+          <w:numId w:val="57"/>
+        </w:numPr>
+        <w:tabs>
+          <w:tab w:val="clear" w:pos="720"/>
+          <w:tab w:val="num" w:pos="2160"/>
+        </w:tabs>
+        <w:spacing w:before="100" w:beforeAutospacing="1" w:after="100" w:afterAutospacing="1" w:line="240" w:lineRule="auto"/>
+        <w:ind w:left="2160"/>
+        <w:rPr>
+          <w:sz w:val="27"/>
+          <w:szCs w:val="27"/>
+        </w:rPr>
+      </w:pPr>
+      <w:r>
+        <w:rPr>
+          <w:sz w:val="27"/>
+          <w:szCs w:val="27"/>
+        </w:rPr>
+        <w:t>A robust system ensures factual integrity by mitigating the impact of erroneous data.</w:t>
+      </w:r>
+    </w:p>
+    <w:p>
+      <w:pPr>
+        <w:spacing w:after="0"/>
+        <w:ind w:left="1440"/>
+        <w:rPr>
+          <w:sz w:val="27"/>
+          <w:szCs w:val="27"/>
+        </w:rPr>
+      </w:pPr>
+      <w:r>
+        <w:rPr>
+          <w:sz w:val="27"/>
+          <w:szCs w:val="27"/>
+        </w:rPr>
+        <w:pict>
+          <v:rect id="_x0000_i1058" style="width:0;height:1.5pt" o:hralign="center" o:hrstd="t" o:hr="t" fillcolor="#a0a0a0" stroked="f"/>
+        </w:pict>
+      </w:r>
+    </w:p>
+    <w:p>
+      <w:pPr>
+        <w:spacing w:after="0"/>
+        <w:ind w:left="1440"/>
+        <w:rPr>
+          <w:sz w:val="27"/>
+          <w:szCs w:val="27"/>
+        </w:rPr>
+      </w:pPr>
+    </w:p>
+    <w:p>
+      <w:pPr>
+        <w:pStyle w:val="Heading3"/>
+        <w:rPr>
+          <w:sz w:val="36"/>
+          <w:szCs w:val="36"/>
+        </w:rPr>
+      </w:pPr>
+      <w:r>
+        <w:rPr>
+          <w:sz w:val="36"/>
+          <w:szCs w:val="36"/>
+          <w:highlight w:val="yellow"/>
+        </w:rPr>
+        <w:t>Short Conclusion</w:t>
+      </w:r>
+    </w:p>
+    <w:p>
+      <w:pPr>
+        <w:pStyle w:val="NormalWeb"/>
+        <w:rPr>
+          <w:sz w:val="32"/>
+          <w:szCs w:val="32"/>
+        </w:rPr>
+      </w:pPr>
+      <w:r>
+        <w:rPr>
+          <w:sz w:val="32"/>
+          <w:szCs w:val="32"/>
+        </w:rPr>
+        <w:t>Evaluating Retrieval-Augmented Generation (RAG) systems requires moving beyond traditional QA datasets and metrics to address the unique interplay between retrieval and generation. The following key points summarize the challenges and proposed directions:</w:t>
+      </w:r>
+    </w:p>
+    <w:p>
+      <w:pPr>
+        <w:pStyle w:val="NormalWeb"/>
+        <w:numPr>
+          <w:ilvl w:val="0"/>
+          <w:numId w:val="58"/>
+        </w:numPr>
+        <w:rPr>
+          <w:sz w:val="32"/>
+          <w:szCs w:val="32"/>
+        </w:rPr>
+      </w:pPr>
+      <w:r>
+        <w:rPr>
+          <w:rStyle w:val="Strong"/>
+          <w:sz w:val="32"/>
+          <w:szCs w:val="32"/>
+        </w:rPr>
+        <w:t>RAG-Specific Benchmarks</w:t>
+      </w:r>
+      <w:r>
+        <w:rPr>
+          <w:sz w:val="32"/>
+          <w:szCs w:val="32"/>
+        </w:rPr>
+        <w:t>: Diverse benchmarks tailored to multi-hop questions, structural outputs, content moderation, hallucination detection, and dynamic requirements like robustness, latency, and diversity are essential.</w:t>
+      </w:r>
+    </w:p>
+    <w:p>
+      <w:pPr>
+        <w:pStyle w:val="NormalWeb"/>
+        <w:numPr>
+          <w:ilvl w:val="0"/>
+          <w:numId w:val="58"/>
+        </w:numPr>
+        <w:rPr>
+          <w:sz w:val="32"/>
+          <w:szCs w:val="32"/>
+        </w:rPr>
+      </w:pPr>
+      <w:r>
+        <w:rPr>
+          <w:rStyle w:val="Strong"/>
+          <w:sz w:val="32"/>
+          <w:szCs w:val="32"/>
+        </w:rPr>
+        <w:t>Dataset Challenges</w:t>
+      </w:r>
+      <w:r>
+        <w:rPr>
+          <w:sz w:val="32"/>
+          <w:szCs w:val="32"/>
+        </w:rPr>
+        <w:t>: Universal datasets are impractical; domain-specific, tailored datasets are necessary but increase evaluation complexity and resource needs.</w:t>
+      </w:r>
+    </w:p>
+    <w:p>
+      <w:pPr>
+        <w:pStyle w:val="NormalWeb"/>
+        <w:numPr>
+          <w:ilvl w:val="0"/>
+          <w:numId w:val="58"/>
+        </w:numPr>
+        <w:rPr>
+          <w:sz w:val="32"/>
+          <w:szCs w:val="32"/>
+        </w:rPr>
+      </w:pPr>
+      <w:r>
+        <w:rPr>
+          <w:rStyle w:val="Strong"/>
+          <w:sz w:val="32"/>
+          <w:szCs w:val="32"/>
+        </w:rPr>
+        <w:t>Advanced Metrics</w:t>
+      </w:r>
+      <w:r>
+        <w:rPr>
+          <w:sz w:val="32"/>
+          <w:szCs w:val="32"/>
+        </w:rPr>
+        <w:t xml:space="preserve">: Metrics should </w:t>
+      </w:r>
+      <w:r>
+        <w:rPr>
+          <w:sz w:val="32"/>
+          <w:szCs w:val="32"/>
+        </w:rPr>
+        <w:t>analyse</w:t>
+      </w:r>
+      <w:r>
+        <w:rPr>
+          <w:sz w:val="32"/>
+          <w:szCs w:val="32"/>
+        </w:rPr>
+        <w:t xml:space="preserve"> retrieval’s impact on generation, leveraging both human and LLM-based evaluations. However, aligning LLM judgments with human preferences remains a challenge.</w:t>
+      </w:r>
+    </w:p>
+    <w:p>
+      <w:pPr>
+        <w:pStyle w:val="NormalWeb"/>
+        <w:numPr>
+          <w:ilvl w:val="0"/>
+          <w:numId w:val="58"/>
+        </w:numPr>
+        <w:rPr>
+          <w:sz w:val="32"/>
+          <w:szCs w:val="32"/>
+        </w:rPr>
+      </w:pPr>
+      <w:r>
+        <w:rPr>
+          <w:rStyle w:val="Strong"/>
+          <w:sz w:val="32"/>
+          <w:szCs w:val="32"/>
+        </w:rPr>
+        <w:t>Resource Optimization</w:t>
+      </w:r>
+      <w:r>
+        <w:rPr>
+          <w:sz w:val="32"/>
+          <w:szCs w:val="32"/>
+        </w:rPr>
+        <w:t>: Evaluations should balance thoroughness with computational efficiency, emphasizing smaller, adaptable datasets for real-world applications.</w:t>
+      </w:r>
+    </w:p>
+    <w:p>
+      <w:pPr>
+        <w:pStyle w:val="NormalWeb"/>
+        <w:rPr>
+          <w:sz w:val="32"/>
+          <w:szCs w:val="32"/>
+        </w:rPr>
+      </w:pPr>
+      <w:r>
+        <w:rPr>
+          <w:sz w:val="32"/>
+          <w:szCs w:val="32"/>
+        </w:rPr>
+        <w:t>Overall, effective evaluation methodologies must consider dynamic interactions within RAG systems, practical constraints, and evolving LLM capabilities to align with user needs and real-world applicability.</w:t>
+      </w:r>
     </w:p>
     <w:p>
       <w:pPr>
@@ -10623,6 +12484,155 @@
     </w:lvl>
   </w:abstractNum>
   <w:abstractNum w:abstractNumId="7" w15:restartNumberingAfterBreak="0">
+    <w:nsid w:val="13D17B9D"/>
+    <w:multiLevelType w:val="multilevel"/>
+    <w:tmpl w:val="2F6C95F0"/>
+    <w:lvl w:ilvl="0">
+      <w:start w:val="1"/>
+      <w:numFmt w:val="bullet"/>
+      <w:lvlText w:val=""/>
+      <w:lvlJc w:val="left"/>
+      <w:pPr>
+        <w:tabs>
+          <w:tab w:val="num" w:pos="720"/>
+        </w:tabs>
+        <w:ind w:left="720" w:hanging="360"/>
+      </w:pPr>
+      <w:rPr>
+        <w:rFonts w:ascii="Symbol" w:hAnsi="Symbol" w:hint="default"/>
+        <w:sz w:val="20"/>
+      </w:rPr>
+    </w:lvl>
+    <w:lvl w:ilvl="1" w:tentative="1">
+      <w:start w:val="1"/>
+      <w:numFmt w:val="bullet"/>
+      <w:lvlText w:val="o"/>
+      <w:lvlJc w:val="left"/>
+      <w:pPr>
+        <w:tabs>
+          <w:tab w:val="num" w:pos="1440"/>
+        </w:tabs>
+        <w:ind w:left="1440" w:hanging="360"/>
+      </w:pPr>
+      <w:rPr>
+        <w:rFonts w:ascii="Courier New" w:hAnsi="Courier New" w:hint="default"/>
+        <w:sz w:val="20"/>
+      </w:rPr>
+    </w:lvl>
+    <w:lvl w:ilvl="2" w:tentative="1">
+      <w:start w:val="1"/>
+      <w:numFmt w:val="bullet"/>
+      <w:lvlText w:val=""/>
+      <w:lvlJc w:val="left"/>
+      <w:pPr>
+        <w:tabs>
+          <w:tab w:val="num" w:pos="2160"/>
+        </w:tabs>
+        <w:ind w:left="2160" w:hanging="360"/>
+      </w:pPr>
+      <w:rPr>
+        <w:rFonts w:ascii="Wingdings" w:hAnsi="Wingdings" w:hint="default"/>
+        <w:sz w:val="20"/>
+      </w:rPr>
+    </w:lvl>
+    <w:lvl w:ilvl="3" w:tentative="1">
+      <w:start w:val="1"/>
+      <w:numFmt w:val="bullet"/>
+      <w:lvlText w:val=""/>
+      <w:lvlJc w:val="left"/>
+      <w:pPr>
+        <w:tabs>
+          <w:tab w:val="num" w:pos="2880"/>
+        </w:tabs>
+        <w:ind w:left="2880" w:hanging="360"/>
+      </w:pPr>
+      <w:rPr>
+        <w:rFonts w:ascii="Wingdings" w:hAnsi="Wingdings" w:hint="default"/>
+        <w:sz w:val="20"/>
+      </w:rPr>
+    </w:lvl>
+    <w:lvl w:ilvl="4" w:tentative="1">
+      <w:start w:val="1"/>
+      <w:numFmt w:val="bullet"/>
+      <w:lvlText w:val=""/>
+      <w:lvlJc w:val="left"/>
+      <w:pPr>
+        <w:tabs>
+          <w:tab w:val="num" w:pos="3600"/>
+        </w:tabs>
+        <w:ind w:left="3600" w:hanging="360"/>
+      </w:pPr>
+      <w:rPr>
+        <w:rFonts w:ascii="Wingdings" w:hAnsi="Wingdings" w:hint="default"/>
+        <w:sz w:val="20"/>
+      </w:rPr>
+    </w:lvl>
+    <w:lvl w:ilvl="5" w:tentative="1">
+      <w:start w:val="1"/>
+      <w:numFmt w:val="bullet"/>
+      <w:lvlText w:val=""/>
+      <w:lvlJc w:val="left"/>
+      <w:pPr>
+        <w:tabs>
+          <w:tab w:val="num" w:pos="4320"/>
+        </w:tabs>
+        <w:ind w:left="4320" w:hanging="360"/>
+      </w:pPr>
+      <w:rPr>
+        <w:rFonts w:ascii="Wingdings" w:hAnsi="Wingdings" w:hint="default"/>
+        <w:sz w:val="20"/>
+      </w:rPr>
+    </w:lvl>
+    <w:lvl w:ilvl="6" w:tentative="1">
+      <w:start w:val="1"/>
+      <w:numFmt w:val="bullet"/>
+      <w:lvlText w:val=""/>
+      <w:lvlJc w:val="left"/>
+      <w:pPr>
+        <w:tabs>
+          <w:tab w:val="num" w:pos="5040"/>
+        </w:tabs>
+        <w:ind w:left="5040" w:hanging="360"/>
+      </w:pPr>
+      <w:rPr>
+        <w:rFonts w:ascii="Wingdings" w:hAnsi="Wingdings" w:hint="default"/>
+        <w:sz w:val="20"/>
+      </w:rPr>
+    </w:lvl>
+    <w:lvl w:ilvl="7" w:tentative="1">
+      <w:start w:val="1"/>
+      <w:numFmt w:val="bullet"/>
+      <w:lvlText w:val=""/>
+      <w:lvlJc w:val="left"/>
+      <w:pPr>
+        <w:tabs>
+          <w:tab w:val="num" w:pos="5760"/>
+        </w:tabs>
+        <w:ind w:left="5760" w:hanging="360"/>
+      </w:pPr>
+      <w:rPr>
+        <w:rFonts w:ascii="Wingdings" w:hAnsi="Wingdings" w:hint="default"/>
+        <w:sz w:val="20"/>
+      </w:rPr>
+    </w:lvl>
+    <w:lvl w:ilvl="8" w:tentative="1">
+      <w:start w:val="1"/>
+      <w:numFmt w:val="bullet"/>
+      <w:lvlText w:val=""/>
+      <w:lvlJc w:val="left"/>
+      <w:pPr>
+        <w:tabs>
+          <w:tab w:val="num" w:pos="6480"/>
+        </w:tabs>
+        <w:ind w:left="6480" w:hanging="360"/>
+      </w:pPr>
+      <w:rPr>
+        <w:rFonts w:ascii="Wingdings" w:hAnsi="Wingdings" w:hint="default"/>
+        <w:sz w:val="20"/>
+      </w:rPr>
+    </w:lvl>
+  </w:abstractNum>
+  <w:abstractNum w:abstractNumId="8" w15:restartNumberingAfterBreak="0">
     <w:nsid w:val="162E0A48"/>
     <w:multiLevelType w:val="multilevel"/>
     <w:tmpl w:val="4E5A6780"/>
@@ -10771,7 +12781,156 @@
       </w:rPr>
     </w:lvl>
   </w:abstractNum>
-  <w:abstractNum w:abstractNumId="8" w15:restartNumberingAfterBreak="0">
+  <w:abstractNum w:abstractNumId="9" w15:restartNumberingAfterBreak="0">
+    <w:nsid w:val="187C10FB"/>
+    <w:multiLevelType w:val="multilevel"/>
+    <w:tmpl w:val="65EC7880"/>
+    <w:lvl w:ilvl="0">
+      <w:start w:val="1"/>
+      <w:numFmt w:val="bullet"/>
+      <w:lvlText w:val=""/>
+      <w:lvlJc w:val="left"/>
+      <w:pPr>
+        <w:tabs>
+          <w:tab w:val="num" w:pos="720"/>
+        </w:tabs>
+        <w:ind w:left="720" w:hanging="360"/>
+      </w:pPr>
+      <w:rPr>
+        <w:rFonts w:ascii="Symbol" w:hAnsi="Symbol" w:hint="default"/>
+        <w:sz w:val="20"/>
+      </w:rPr>
+    </w:lvl>
+    <w:lvl w:ilvl="1" w:tentative="1">
+      <w:start w:val="1"/>
+      <w:numFmt w:val="bullet"/>
+      <w:lvlText w:val="o"/>
+      <w:lvlJc w:val="left"/>
+      <w:pPr>
+        <w:tabs>
+          <w:tab w:val="num" w:pos="1440"/>
+        </w:tabs>
+        <w:ind w:left="1440" w:hanging="360"/>
+      </w:pPr>
+      <w:rPr>
+        <w:rFonts w:ascii="Courier New" w:hAnsi="Courier New" w:hint="default"/>
+        <w:sz w:val="20"/>
+      </w:rPr>
+    </w:lvl>
+    <w:lvl w:ilvl="2" w:tentative="1">
+      <w:start w:val="1"/>
+      <w:numFmt w:val="bullet"/>
+      <w:lvlText w:val=""/>
+      <w:lvlJc w:val="left"/>
+      <w:pPr>
+        <w:tabs>
+          <w:tab w:val="num" w:pos="2160"/>
+        </w:tabs>
+        <w:ind w:left="2160" w:hanging="360"/>
+      </w:pPr>
+      <w:rPr>
+        <w:rFonts w:ascii="Wingdings" w:hAnsi="Wingdings" w:hint="default"/>
+        <w:sz w:val="20"/>
+      </w:rPr>
+    </w:lvl>
+    <w:lvl w:ilvl="3" w:tentative="1">
+      <w:start w:val="1"/>
+      <w:numFmt w:val="bullet"/>
+      <w:lvlText w:val=""/>
+      <w:lvlJc w:val="left"/>
+      <w:pPr>
+        <w:tabs>
+          <w:tab w:val="num" w:pos="2880"/>
+        </w:tabs>
+        <w:ind w:left="2880" w:hanging="360"/>
+      </w:pPr>
+      <w:rPr>
+        <w:rFonts w:ascii="Wingdings" w:hAnsi="Wingdings" w:hint="default"/>
+        <w:sz w:val="20"/>
+      </w:rPr>
+    </w:lvl>
+    <w:lvl w:ilvl="4" w:tentative="1">
+      <w:start w:val="1"/>
+      <w:numFmt w:val="bullet"/>
+      <w:lvlText w:val=""/>
+      <w:lvlJc w:val="left"/>
+      <w:pPr>
+        <w:tabs>
+          <w:tab w:val="num" w:pos="3600"/>
+        </w:tabs>
+        <w:ind w:left="3600" w:hanging="360"/>
+      </w:pPr>
+      <w:rPr>
+        <w:rFonts w:ascii="Wingdings" w:hAnsi="Wingdings" w:hint="default"/>
+        <w:sz w:val="20"/>
+      </w:rPr>
+    </w:lvl>
+    <w:lvl w:ilvl="5" w:tentative="1">
+      <w:start w:val="1"/>
+      <w:numFmt w:val="bullet"/>
+      <w:lvlText w:val=""/>
+      <w:lvlJc w:val="left"/>
+      <w:pPr>
+        <w:tabs>
+          <w:tab w:val="num" w:pos="4320"/>
+        </w:tabs>
+        <w:ind w:left="4320" w:hanging="360"/>
+      </w:pPr>
+      <w:rPr>
+        <w:rFonts w:ascii="Wingdings" w:hAnsi="Wingdings" w:hint="default"/>
+        <w:sz w:val="20"/>
+      </w:rPr>
+    </w:lvl>
+    <w:lvl w:ilvl="6" w:tentative="1">
+      <w:start w:val="1"/>
+      <w:numFmt w:val="bullet"/>
+      <w:lvlText w:val=""/>
+      <w:lvlJc w:val="left"/>
+      <w:pPr>
+        <w:tabs>
+          <w:tab w:val="num" w:pos="5040"/>
+        </w:tabs>
+        <w:ind w:left="5040" w:hanging="360"/>
+      </w:pPr>
+      <w:rPr>
+        <w:rFonts w:ascii="Wingdings" w:hAnsi="Wingdings" w:hint="default"/>
+        <w:sz w:val="20"/>
+      </w:rPr>
+    </w:lvl>
+    <w:lvl w:ilvl="7" w:tentative="1">
+      <w:start w:val="1"/>
+      <w:numFmt w:val="bullet"/>
+      <w:lvlText w:val=""/>
+      <w:lvlJc w:val="left"/>
+      <w:pPr>
+        <w:tabs>
+          <w:tab w:val="num" w:pos="5760"/>
+        </w:tabs>
+        <w:ind w:left="5760" w:hanging="360"/>
+      </w:pPr>
+      <w:rPr>
+        <w:rFonts w:ascii="Wingdings" w:hAnsi="Wingdings" w:hint="default"/>
+        <w:sz w:val="20"/>
+      </w:rPr>
+    </w:lvl>
+    <w:lvl w:ilvl="8" w:tentative="1">
+      <w:start w:val="1"/>
+      <w:numFmt w:val="bullet"/>
+      <w:lvlText w:val=""/>
+      <w:lvlJc w:val="left"/>
+      <w:pPr>
+        <w:tabs>
+          <w:tab w:val="num" w:pos="6480"/>
+        </w:tabs>
+        <w:ind w:left="6480" w:hanging="360"/>
+      </w:pPr>
+      <w:rPr>
+        <w:rFonts w:ascii="Wingdings" w:hAnsi="Wingdings" w:hint="default"/>
+        <w:sz w:val="20"/>
+      </w:rPr>
+    </w:lvl>
+  </w:abstractNum>
+  <w:abstractNum w:abstractNumId="10" w15:restartNumberingAfterBreak="0">
     <w:nsid w:val="198E0141"/>
     <w:multiLevelType w:val="multilevel"/>
     <w:tmpl w:val="750A5CA0"/>
@@ -10892,7 +13051,7 @@
       </w:pPr>
     </w:lvl>
   </w:abstractNum>
-  <w:abstractNum w:abstractNumId="9" w15:restartNumberingAfterBreak="0">
+  <w:abstractNum w:abstractNumId="11" w15:restartNumberingAfterBreak="0">
     <w:nsid w:val="1AFD0957"/>
     <w:multiLevelType w:val="multilevel"/>
     <w:tmpl w:val="E3B2C7F2"/>
@@ -11041,7 +13200,156 @@
       </w:rPr>
     </w:lvl>
   </w:abstractNum>
-  <w:abstractNum w:abstractNumId="10" w15:restartNumberingAfterBreak="0">
+  <w:abstractNum w:abstractNumId="12" w15:restartNumberingAfterBreak="0">
+    <w:nsid w:val="1B066C7D"/>
+    <w:multiLevelType w:val="multilevel"/>
+    <w:tmpl w:val="9EFCADA6"/>
+    <w:lvl w:ilvl="0">
+      <w:start w:val="1"/>
+      <w:numFmt w:val="bullet"/>
+      <w:lvlText w:val=""/>
+      <w:lvlJc w:val="left"/>
+      <w:pPr>
+        <w:tabs>
+          <w:tab w:val="num" w:pos="720"/>
+        </w:tabs>
+        <w:ind w:left="720" w:hanging="360"/>
+      </w:pPr>
+      <w:rPr>
+        <w:rFonts w:ascii="Symbol" w:hAnsi="Symbol" w:hint="default"/>
+        <w:sz w:val="20"/>
+      </w:rPr>
+    </w:lvl>
+    <w:lvl w:ilvl="1" w:tentative="1">
+      <w:start w:val="1"/>
+      <w:numFmt w:val="bullet"/>
+      <w:lvlText w:val="o"/>
+      <w:lvlJc w:val="left"/>
+      <w:pPr>
+        <w:tabs>
+          <w:tab w:val="num" w:pos="1440"/>
+        </w:tabs>
+        <w:ind w:left="1440" w:hanging="360"/>
+      </w:pPr>
+      <w:rPr>
+        <w:rFonts w:ascii="Courier New" w:hAnsi="Courier New" w:hint="default"/>
+        <w:sz w:val="20"/>
+      </w:rPr>
+    </w:lvl>
+    <w:lvl w:ilvl="2" w:tentative="1">
+      <w:start w:val="1"/>
+      <w:numFmt w:val="bullet"/>
+      <w:lvlText w:val=""/>
+      <w:lvlJc w:val="left"/>
+      <w:pPr>
+        <w:tabs>
+          <w:tab w:val="num" w:pos="2160"/>
+        </w:tabs>
+        <w:ind w:left="2160" w:hanging="360"/>
+      </w:pPr>
+      <w:rPr>
+        <w:rFonts w:ascii="Wingdings" w:hAnsi="Wingdings" w:hint="default"/>
+        <w:sz w:val="20"/>
+      </w:rPr>
+    </w:lvl>
+    <w:lvl w:ilvl="3" w:tentative="1">
+      <w:start w:val="1"/>
+      <w:numFmt w:val="bullet"/>
+      <w:lvlText w:val=""/>
+      <w:lvlJc w:val="left"/>
+      <w:pPr>
+        <w:tabs>
+          <w:tab w:val="num" w:pos="2880"/>
+        </w:tabs>
+        <w:ind w:left="2880" w:hanging="360"/>
+      </w:pPr>
+      <w:rPr>
+        <w:rFonts w:ascii="Wingdings" w:hAnsi="Wingdings" w:hint="default"/>
+        <w:sz w:val="20"/>
+      </w:rPr>
+    </w:lvl>
+    <w:lvl w:ilvl="4" w:tentative="1">
+      <w:start w:val="1"/>
+      <w:numFmt w:val="bullet"/>
+      <w:lvlText w:val=""/>
+      <w:lvlJc w:val="left"/>
+      <w:pPr>
+        <w:tabs>
+          <w:tab w:val="num" w:pos="3600"/>
+        </w:tabs>
+        <w:ind w:left="3600" w:hanging="360"/>
+      </w:pPr>
+      <w:rPr>
+        <w:rFonts w:ascii="Wingdings" w:hAnsi="Wingdings" w:hint="default"/>
+        <w:sz w:val="20"/>
+      </w:rPr>
+    </w:lvl>
+    <w:lvl w:ilvl="5" w:tentative="1">
+      <w:start w:val="1"/>
+      <w:numFmt w:val="bullet"/>
+      <w:lvlText w:val=""/>
+      <w:lvlJc w:val="left"/>
+      <w:pPr>
+        <w:tabs>
+          <w:tab w:val="num" w:pos="4320"/>
+        </w:tabs>
+        <w:ind w:left="4320" w:hanging="360"/>
+      </w:pPr>
+      <w:rPr>
+        <w:rFonts w:ascii="Wingdings" w:hAnsi="Wingdings" w:hint="default"/>
+        <w:sz w:val="20"/>
+      </w:rPr>
+    </w:lvl>
+    <w:lvl w:ilvl="6" w:tentative="1">
+      <w:start w:val="1"/>
+      <w:numFmt w:val="bullet"/>
+      <w:lvlText w:val=""/>
+      <w:lvlJc w:val="left"/>
+      <w:pPr>
+        <w:tabs>
+          <w:tab w:val="num" w:pos="5040"/>
+        </w:tabs>
+        <w:ind w:left="5040" w:hanging="360"/>
+      </w:pPr>
+      <w:rPr>
+        <w:rFonts w:ascii="Wingdings" w:hAnsi="Wingdings" w:hint="default"/>
+        <w:sz w:val="20"/>
+      </w:rPr>
+    </w:lvl>
+    <w:lvl w:ilvl="7" w:tentative="1">
+      <w:start w:val="1"/>
+      <w:numFmt w:val="bullet"/>
+      <w:lvlText w:val=""/>
+      <w:lvlJc w:val="left"/>
+      <w:pPr>
+        <w:tabs>
+          <w:tab w:val="num" w:pos="5760"/>
+        </w:tabs>
+        <w:ind w:left="5760" w:hanging="360"/>
+      </w:pPr>
+      <w:rPr>
+        <w:rFonts w:ascii="Wingdings" w:hAnsi="Wingdings" w:hint="default"/>
+        <w:sz w:val="20"/>
+      </w:rPr>
+    </w:lvl>
+    <w:lvl w:ilvl="8" w:tentative="1">
+      <w:start w:val="1"/>
+      <w:numFmt w:val="bullet"/>
+      <w:lvlText w:val=""/>
+      <w:lvlJc w:val="left"/>
+      <w:pPr>
+        <w:tabs>
+          <w:tab w:val="num" w:pos="6480"/>
+        </w:tabs>
+        <w:ind w:left="6480" w:hanging="360"/>
+      </w:pPr>
+      <w:rPr>
+        <w:rFonts w:ascii="Wingdings" w:hAnsi="Wingdings" w:hint="default"/>
+        <w:sz w:val="20"/>
+      </w:rPr>
+    </w:lvl>
+  </w:abstractNum>
+  <w:abstractNum w:abstractNumId="13" w15:restartNumberingAfterBreak="0">
     <w:nsid w:val="2266544A"/>
     <w:multiLevelType w:val="multilevel"/>
     <w:tmpl w:val="C21AD852"/>
@@ -11190,7 +13498,7 @@
       </w:rPr>
     </w:lvl>
   </w:abstractNum>
-  <w:abstractNum w:abstractNumId="11" w15:restartNumberingAfterBreak="0">
+  <w:abstractNum w:abstractNumId="14" w15:restartNumberingAfterBreak="0">
     <w:nsid w:val="231507CD"/>
     <w:multiLevelType w:val="multilevel"/>
     <w:tmpl w:val="CDA836C6"/>
@@ -11339,7 +13647,7 @@
       </w:rPr>
     </w:lvl>
   </w:abstractNum>
-  <w:abstractNum w:abstractNumId="12" w15:restartNumberingAfterBreak="0">
+  <w:abstractNum w:abstractNumId="15" w15:restartNumberingAfterBreak="0">
     <w:nsid w:val="25DD4973"/>
     <w:multiLevelType w:val="multilevel"/>
     <w:tmpl w:val="FAE6098C"/>
@@ -11488,7 +13796,7 @@
       </w:rPr>
     </w:lvl>
   </w:abstractNum>
-  <w:abstractNum w:abstractNumId="13" w15:restartNumberingAfterBreak="0">
+  <w:abstractNum w:abstractNumId="16" w15:restartNumberingAfterBreak="0">
     <w:nsid w:val="2C9A5673"/>
     <w:multiLevelType w:val="multilevel"/>
     <w:tmpl w:val="A5EA6F64"/>
@@ -11637,7 +13945,7 @@
       </w:rPr>
     </w:lvl>
   </w:abstractNum>
-  <w:abstractNum w:abstractNumId="14" w15:restartNumberingAfterBreak="0">
+  <w:abstractNum w:abstractNumId="17" w15:restartNumberingAfterBreak="0">
     <w:nsid w:val="2CDD68DA"/>
     <w:multiLevelType w:val="multilevel"/>
     <w:tmpl w:val="8CC620AC"/>
@@ -11786,7 +14094,7 @@
       </w:rPr>
     </w:lvl>
   </w:abstractNum>
-  <w:abstractNum w:abstractNumId="15" w15:restartNumberingAfterBreak="0">
+  <w:abstractNum w:abstractNumId="18" w15:restartNumberingAfterBreak="0">
     <w:nsid w:val="2D0D02FB"/>
     <w:multiLevelType w:val="multilevel"/>
     <w:tmpl w:val="323EF394"/>
@@ -11935,7 +14243,7 @@
       </w:rPr>
     </w:lvl>
   </w:abstractNum>
-  <w:abstractNum w:abstractNumId="16" w15:restartNumberingAfterBreak="0">
+  <w:abstractNum w:abstractNumId="19" w15:restartNumberingAfterBreak="0">
     <w:nsid w:val="31B77D35"/>
     <w:multiLevelType w:val="multilevel"/>
     <w:tmpl w:val="446A0A3E"/>
@@ -12084,7 +14392,156 @@
       </w:rPr>
     </w:lvl>
   </w:abstractNum>
-  <w:abstractNum w:abstractNumId="17" w15:restartNumberingAfterBreak="0">
+  <w:abstractNum w:abstractNumId="20" w15:restartNumberingAfterBreak="0">
+    <w:nsid w:val="31D460DE"/>
+    <w:multiLevelType w:val="multilevel"/>
+    <w:tmpl w:val="C486CC2C"/>
+    <w:lvl w:ilvl="0">
+      <w:start w:val="1"/>
+      <w:numFmt w:val="bullet"/>
+      <w:lvlText w:val=""/>
+      <w:lvlJc w:val="left"/>
+      <w:pPr>
+        <w:tabs>
+          <w:tab w:val="num" w:pos="720"/>
+        </w:tabs>
+        <w:ind w:left="720" w:hanging="360"/>
+      </w:pPr>
+      <w:rPr>
+        <w:rFonts w:ascii="Symbol" w:hAnsi="Symbol" w:hint="default"/>
+        <w:sz w:val="20"/>
+      </w:rPr>
+    </w:lvl>
+    <w:lvl w:ilvl="1" w:tentative="1">
+      <w:start w:val="1"/>
+      <w:numFmt w:val="bullet"/>
+      <w:lvlText w:val="o"/>
+      <w:lvlJc w:val="left"/>
+      <w:pPr>
+        <w:tabs>
+          <w:tab w:val="num" w:pos="1440"/>
+        </w:tabs>
+        <w:ind w:left="1440" w:hanging="360"/>
+      </w:pPr>
+      <w:rPr>
+        <w:rFonts w:ascii="Courier New" w:hAnsi="Courier New" w:hint="default"/>
+        <w:sz w:val="20"/>
+      </w:rPr>
+    </w:lvl>
+    <w:lvl w:ilvl="2" w:tentative="1">
+      <w:start w:val="1"/>
+      <w:numFmt w:val="bullet"/>
+      <w:lvlText w:val=""/>
+      <w:lvlJc w:val="left"/>
+      <w:pPr>
+        <w:tabs>
+          <w:tab w:val="num" w:pos="2160"/>
+        </w:tabs>
+        <w:ind w:left="2160" w:hanging="360"/>
+      </w:pPr>
+      <w:rPr>
+        <w:rFonts w:ascii="Wingdings" w:hAnsi="Wingdings" w:hint="default"/>
+        <w:sz w:val="20"/>
+      </w:rPr>
+    </w:lvl>
+    <w:lvl w:ilvl="3" w:tentative="1">
+      <w:start w:val="1"/>
+      <w:numFmt w:val="bullet"/>
+      <w:lvlText w:val=""/>
+      <w:lvlJc w:val="left"/>
+      <w:pPr>
+        <w:tabs>
+          <w:tab w:val="num" w:pos="2880"/>
+        </w:tabs>
+        <w:ind w:left="2880" w:hanging="360"/>
+      </w:pPr>
+      <w:rPr>
+        <w:rFonts w:ascii="Wingdings" w:hAnsi="Wingdings" w:hint="default"/>
+        <w:sz w:val="20"/>
+      </w:rPr>
+    </w:lvl>
+    <w:lvl w:ilvl="4" w:tentative="1">
+      <w:start w:val="1"/>
+      <w:numFmt w:val="bullet"/>
+      <w:lvlText w:val=""/>
+      <w:lvlJc w:val="left"/>
+      <w:pPr>
+        <w:tabs>
+          <w:tab w:val="num" w:pos="3600"/>
+        </w:tabs>
+        <w:ind w:left="3600" w:hanging="360"/>
+      </w:pPr>
+      <w:rPr>
+        <w:rFonts w:ascii="Wingdings" w:hAnsi="Wingdings" w:hint="default"/>
+        <w:sz w:val="20"/>
+      </w:rPr>
+    </w:lvl>
+    <w:lvl w:ilvl="5" w:tentative="1">
+      <w:start w:val="1"/>
+      <w:numFmt w:val="bullet"/>
+      <w:lvlText w:val=""/>
+      <w:lvlJc w:val="left"/>
+      <w:pPr>
+        <w:tabs>
+          <w:tab w:val="num" w:pos="4320"/>
+        </w:tabs>
+        <w:ind w:left="4320" w:hanging="360"/>
+      </w:pPr>
+      <w:rPr>
+        <w:rFonts w:ascii="Wingdings" w:hAnsi="Wingdings" w:hint="default"/>
+        <w:sz w:val="20"/>
+      </w:rPr>
+    </w:lvl>
+    <w:lvl w:ilvl="6" w:tentative="1">
+      <w:start w:val="1"/>
+      <w:numFmt w:val="bullet"/>
+      <w:lvlText w:val=""/>
+      <w:lvlJc w:val="left"/>
+      <w:pPr>
+        <w:tabs>
+          <w:tab w:val="num" w:pos="5040"/>
+        </w:tabs>
+        <w:ind w:left="5040" w:hanging="360"/>
+      </w:pPr>
+      <w:rPr>
+        <w:rFonts w:ascii="Wingdings" w:hAnsi="Wingdings" w:hint="default"/>
+        <w:sz w:val="20"/>
+      </w:rPr>
+    </w:lvl>
+    <w:lvl w:ilvl="7" w:tentative="1">
+      <w:start w:val="1"/>
+      <w:numFmt w:val="bullet"/>
+      <w:lvlText w:val=""/>
+      <w:lvlJc w:val="left"/>
+      <w:pPr>
+        <w:tabs>
+          <w:tab w:val="num" w:pos="5760"/>
+        </w:tabs>
+        <w:ind w:left="5760" w:hanging="360"/>
+      </w:pPr>
+      <w:rPr>
+        <w:rFonts w:ascii="Wingdings" w:hAnsi="Wingdings" w:hint="default"/>
+        <w:sz w:val="20"/>
+      </w:rPr>
+    </w:lvl>
+    <w:lvl w:ilvl="8" w:tentative="1">
+      <w:start w:val="1"/>
+      <w:numFmt w:val="bullet"/>
+      <w:lvlText w:val=""/>
+      <w:lvlJc w:val="left"/>
+      <w:pPr>
+        <w:tabs>
+          <w:tab w:val="num" w:pos="6480"/>
+        </w:tabs>
+        <w:ind w:left="6480" w:hanging="360"/>
+      </w:pPr>
+      <w:rPr>
+        <w:rFonts w:ascii="Wingdings" w:hAnsi="Wingdings" w:hint="default"/>
+        <w:sz w:val="20"/>
+      </w:rPr>
+    </w:lvl>
+  </w:abstractNum>
+  <w:abstractNum w:abstractNumId="21" w15:restartNumberingAfterBreak="0">
     <w:nsid w:val="31E44615"/>
     <w:multiLevelType w:val="multilevel"/>
     <w:tmpl w:val="97B44A12"/>
@@ -12233,7 +14690,7 @@
       </w:rPr>
     </w:lvl>
   </w:abstractNum>
-  <w:abstractNum w:abstractNumId="18" w15:restartNumberingAfterBreak="0">
+  <w:abstractNum w:abstractNumId="22" w15:restartNumberingAfterBreak="0">
     <w:nsid w:val="33A3424D"/>
     <w:multiLevelType w:val="multilevel"/>
     <w:tmpl w:val="B13E420C"/>
@@ -12382,7 +14839,7 @@
       </w:rPr>
     </w:lvl>
   </w:abstractNum>
-  <w:abstractNum w:abstractNumId="19" w15:restartNumberingAfterBreak="0">
+  <w:abstractNum w:abstractNumId="23" w15:restartNumberingAfterBreak="0">
     <w:nsid w:val="37CD74BA"/>
     <w:multiLevelType w:val="multilevel"/>
     <w:tmpl w:val="C5AAA556"/>
@@ -12531,7 +14988,7 @@
       </w:rPr>
     </w:lvl>
   </w:abstractNum>
-  <w:abstractNum w:abstractNumId="20" w15:restartNumberingAfterBreak="0">
+  <w:abstractNum w:abstractNumId="24" w15:restartNumberingAfterBreak="0">
     <w:nsid w:val="388341CB"/>
     <w:multiLevelType w:val="multilevel"/>
     <w:tmpl w:val="BB1CAC60"/>
@@ -12644,7 +15101,120 @@
       </w:pPr>
     </w:lvl>
   </w:abstractNum>
-  <w:abstractNum w:abstractNumId="21" w15:restartNumberingAfterBreak="0">
+  <w:abstractNum w:abstractNumId="25" w15:restartNumberingAfterBreak="0">
+    <w:nsid w:val="38AB32A6"/>
+    <w:multiLevelType w:val="multilevel"/>
+    <w:tmpl w:val="A0A09BC8"/>
+    <w:lvl w:ilvl="0">
+      <w:start w:val="1"/>
+      <w:numFmt w:val="decimal"/>
+      <w:lvlText w:val="%1."/>
+      <w:lvlJc w:val="left"/>
+      <w:pPr>
+        <w:tabs>
+          <w:tab w:val="num" w:pos="720"/>
+        </w:tabs>
+        <w:ind w:left="720" w:hanging="360"/>
+      </w:pPr>
+    </w:lvl>
+    <w:lvl w:ilvl="1" w:tentative="1">
+      <w:start w:val="1"/>
+      <w:numFmt w:val="decimal"/>
+      <w:lvlText w:val="%2."/>
+      <w:lvlJc w:val="left"/>
+      <w:pPr>
+        <w:tabs>
+          <w:tab w:val="num" w:pos="1440"/>
+        </w:tabs>
+        <w:ind w:left="1440" w:hanging="360"/>
+      </w:pPr>
+    </w:lvl>
+    <w:lvl w:ilvl="2" w:tentative="1">
+      <w:start w:val="1"/>
+      <w:numFmt w:val="decimal"/>
+      <w:lvlText w:val="%3."/>
+      <w:lvlJc w:val="left"/>
+      <w:pPr>
+        <w:tabs>
+          <w:tab w:val="num" w:pos="2160"/>
+        </w:tabs>
+        <w:ind w:left="2160" w:hanging="360"/>
+      </w:pPr>
+    </w:lvl>
+    <w:lvl w:ilvl="3" w:tentative="1">
+      <w:start w:val="1"/>
+      <w:numFmt w:val="decimal"/>
+      <w:lvlText w:val="%4."/>
+      <w:lvlJc w:val="left"/>
+      <w:pPr>
+        <w:tabs>
+          <w:tab w:val="num" w:pos="2880"/>
+        </w:tabs>
+        <w:ind w:left="2880" w:hanging="360"/>
+      </w:pPr>
+    </w:lvl>
+    <w:lvl w:ilvl="4" w:tentative="1">
+      <w:start w:val="1"/>
+      <w:numFmt w:val="decimal"/>
+      <w:lvlText w:val="%5."/>
+      <w:lvlJc w:val="left"/>
+      <w:pPr>
+        <w:tabs>
+          <w:tab w:val="num" w:pos="3600"/>
+        </w:tabs>
+        <w:ind w:left="3600" w:hanging="360"/>
+      </w:pPr>
+    </w:lvl>
+    <w:lvl w:ilvl="5" w:tentative="1">
+      <w:start w:val="1"/>
+      <w:numFmt w:val="decimal"/>
+      <w:lvlText w:val="%6."/>
+      <w:lvlJc w:val="left"/>
+      <w:pPr>
+        <w:tabs>
+          <w:tab w:val="num" w:pos="4320"/>
+        </w:tabs>
+        <w:ind w:left="4320" w:hanging="360"/>
+      </w:pPr>
+    </w:lvl>
+    <w:lvl w:ilvl="6" w:tentative="1">
+      <w:start w:val="1"/>
+      <w:numFmt w:val="decimal"/>
+      <w:lvlText w:val="%7."/>
+      <w:lvlJc w:val="left"/>
+      <w:pPr>
+        <w:tabs>
+          <w:tab w:val="num" w:pos="5040"/>
+        </w:tabs>
+        <w:ind w:left="5040" w:hanging="360"/>
+      </w:pPr>
+    </w:lvl>
+    <w:lvl w:ilvl="7" w:tentative="1">
+      <w:start w:val="1"/>
+      <w:numFmt w:val="decimal"/>
+      <w:lvlText w:val="%8."/>
+      <w:lvlJc w:val="left"/>
+      <w:pPr>
+        <w:tabs>
+          <w:tab w:val="num" w:pos="5760"/>
+        </w:tabs>
+        <w:ind w:left="5760" w:hanging="360"/>
+      </w:pPr>
+    </w:lvl>
+    <w:lvl w:ilvl="8" w:tentative="1">
+      <w:start w:val="1"/>
+      <w:numFmt w:val="decimal"/>
+      <w:lvlText w:val="%9."/>
+      <w:lvlJc w:val="left"/>
+      <w:pPr>
+        <w:tabs>
+          <w:tab w:val="num" w:pos="6480"/>
+        </w:tabs>
+        <w:ind w:left="6480" w:hanging="360"/>
+      </w:pPr>
+    </w:lvl>
+  </w:abstractNum>
+  <w:abstractNum w:abstractNumId="26" w15:restartNumberingAfterBreak="0">
     <w:nsid w:val="3B59038A"/>
     <w:multiLevelType w:val="multilevel"/>
     <w:tmpl w:val="CC4040A0"/>
@@ -12793,7 +15363,7 @@
       </w:rPr>
     </w:lvl>
   </w:abstractNum>
-  <w:abstractNum w:abstractNumId="22" w15:restartNumberingAfterBreak="0">
+  <w:abstractNum w:abstractNumId="27" w15:restartNumberingAfterBreak="0">
     <w:nsid w:val="40826B3A"/>
     <w:multiLevelType w:val="multilevel"/>
     <w:tmpl w:val="E0080C28"/>
@@ -12942,7 +15512,156 @@
       </w:rPr>
     </w:lvl>
   </w:abstractNum>
-  <w:abstractNum w:abstractNumId="23" w15:restartNumberingAfterBreak="0">
+  <w:abstractNum w:abstractNumId="28" w15:restartNumberingAfterBreak="0">
+    <w:nsid w:val="41354DD0"/>
+    <w:multiLevelType w:val="multilevel"/>
+    <w:tmpl w:val="D7C8BA68"/>
+    <w:lvl w:ilvl="0">
+      <w:start w:val="1"/>
+      <w:numFmt w:val="bullet"/>
+      <w:lvlText w:val=""/>
+      <w:lvlJc w:val="left"/>
+      <w:pPr>
+        <w:tabs>
+          <w:tab w:val="num" w:pos="720"/>
+        </w:tabs>
+        <w:ind w:left="720" w:hanging="360"/>
+      </w:pPr>
+      <w:rPr>
+        <w:rFonts w:ascii="Symbol" w:hAnsi="Symbol" w:hint="default"/>
+        <w:sz w:val="20"/>
+      </w:rPr>
+    </w:lvl>
+    <w:lvl w:ilvl="1" w:tentative="1">
+      <w:start w:val="1"/>
+      <w:numFmt w:val="bullet"/>
+      <w:lvlText w:val="o"/>
+      <w:lvlJc w:val="left"/>
+      <w:pPr>
+        <w:tabs>
+          <w:tab w:val="num" w:pos="1440"/>
+        </w:tabs>
+        <w:ind w:left="1440" w:hanging="360"/>
+      </w:pPr>
+      <w:rPr>
+        <w:rFonts w:ascii="Courier New" w:hAnsi="Courier New" w:hint="default"/>
+        <w:sz w:val="20"/>
+      </w:rPr>
+    </w:lvl>
+    <w:lvl w:ilvl="2" w:tentative="1">
+      <w:start w:val="1"/>
+      <w:numFmt w:val="bullet"/>
+      <w:lvlText w:val=""/>
+      <w:lvlJc w:val="left"/>
+      <w:pPr>
+        <w:tabs>
+          <w:tab w:val="num" w:pos="2160"/>
+        </w:tabs>
+        <w:ind w:left="2160" w:hanging="360"/>
+      </w:pPr>
+      <w:rPr>
+        <w:rFonts w:ascii="Wingdings" w:hAnsi="Wingdings" w:hint="default"/>
+        <w:sz w:val="20"/>
+      </w:rPr>
+    </w:lvl>
+    <w:lvl w:ilvl="3" w:tentative="1">
+      <w:start w:val="1"/>
+      <w:numFmt w:val="bullet"/>
+      <w:lvlText w:val=""/>
+      <w:lvlJc w:val="left"/>
+      <w:pPr>
+        <w:tabs>
+          <w:tab w:val="num" w:pos="2880"/>
+        </w:tabs>
+        <w:ind w:left="2880" w:hanging="360"/>
+      </w:pPr>
+      <w:rPr>
+        <w:rFonts w:ascii="Wingdings" w:hAnsi="Wingdings" w:hint="default"/>
+        <w:sz w:val="20"/>
+      </w:rPr>
+    </w:lvl>
+    <w:lvl w:ilvl="4" w:tentative="1">
+      <w:start w:val="1"/>
+      <w:numFmt w:val="bullet"/>
+      <w:lvlText w:val=""/>
+      <w:lvlJc w:val="left"/>
+      <w:pPr>
+        <w:tabs>
+          <w:tab w:val="num" w:pos="3600"/>
+        </w:tabs>
+        <w:ind w:left="3600" w:hanging="360"/>
+      </w:pPr>
+      <w:rPr>
+        <w:rFonts w:ascii="Wingdings" w:hAnsi="Wingdings" w:hint="default"/>
+        <w:sz w:val="20"/>
+      </w:rPr>
+    </w:lvl>
+    <w:lvl w:ilvl="5" w:tentative="1">
+      <w:start w:val="1"/>
+      <w:numFmt w:val="bullet"/>
+      <w:lvlText w:val=""/>
+      <w:lvlJc w:val="left"/>
+      <w:pPr>
+        <w:tabs>
+          <w:tab w:val="num" w:pos="4320"/>
+        </w:tabs>
+        <w:ind w:left="4320" w:hanging="360"/>
+      </w:pPr>
+      <w:rPr>
+        <w:rFonts w:ascii="Wingdings" w:hAnsi="Wingdings" w:hint="default"/>
+        <w:sz w:val="20"/>
+      </w:rPr>
+    </w:lvl>
+    <w:lvl w:ilvl="6" w:tentative="1">
+      <w:start w:val="1"/>
+      <w:numFmt w:val="bullet"/>
+      <w:lvlText w:val=""/>
+      <w:lvlJc w:val="left"/>
+      <w:pPr>
+        <w:tabs>
+          <w:tab w:val="num" w:pos="5040"/>
+        </w:tabs>
+        <w:ind w:left="5040" w:hanging="360"/>
+      </w:pPr>
+      <w:rPr>
+        <w:rFonts w:ascii="Wingdings" w:hAnsi="Wingdings" w:hint="default"/>
+        <w:sz w:val="20"/>
+      </w:rPr>
+    </w:lvl>
+    <w:lvl w:ilvl="7" w:tentative="1">
+      <w:start w:val="1"/>
+      <w:numFmt w:val="bullet"/>
+      <w:lvlText w:val=""/>
+      <w:lvlJc w:val="left"/>
+      <w:pPr>
+        <w:tabs>
+          <w:tab w:val="num" w:pos="5760"/>
+        </w:tabs>
+        <w:ind w:left="5760" w:hanging="360"/>
+      </w:pPr>
+      <w:rPr>
+        <w:rFonts w:ascii="Wingdings" w:hAnsi="Wingdings" w:hint="default"/>
+        <w:sz w:val="20"/>
+      </w:rPr>
+    </w:lvl>
+    <w:lvl w:ilvl="8" w:tentative="1">
+      <w:start w:val="1"/>
+      <w:numFmt w:val="bullet"/>
+      <w:lvlText w:val=""/>
+      <w:lvlJc w:val="left"/>
+      <w:pPr>
+        <w:tabs>
+          <w:tab w:val="num" w:pos="6480"/>
+        </w:tabs>
+        <w:ind w:left="6480" w:hanging="360"/>
+      </w:pPr>
+      <w:rPr>
+        <w:rFonts w:ascii="Wingdings" w:hAnsi="Wingdings" w:hint="default"/>
+        <w:sz w:val="20"/>
+      </w:rPr>
+    </w:lvl>
+  </w:abstractNum>
+  <w:abstractNum w:abstractNumId="29" w15:restartNumberingAfterBreak="0">
     <w:nsid w:val="418727AC"/>
     <w:multiLevelType w:val="multilevel"/>
     <w:tmpl w:val="668A3CE4"/>
@@ -13091,7 +15810,7 @@
       </w:rPr>
     </w:lvl>
   </w:abstractNum>
-  <w:abstractNum w:abstractNumId="24" w15:restartNumberingAfterBreak="0">
+  <w:abstractNum w:abstractNumId="30" w15:restartNumberingAfterBreak="0">
     <w:nsid w:val="41EC4605"/>
     <w:multiLevelType w:val="multilevel"/>
     <w:tmpl w:val="DB9A1B18"/>
@@ -13240,7 +15959,156 @@
       </w:rPr>
     </w:lvl>
   </w:abstractNum>
-  <w:abstractNum w:abstractNumId="25" w15:restartNumberingAfterBreak="0">
+  <w:abstractNum w:abstractNumId="31" w15:restartNumberingAfterBreak="0">
+    <w:nsid w:val="42114208"/>
+    <w:multiLevelType w:val="multilevel"/>
+    <w:tmpl w:val="FF503216"/>
+    <w:lvl w:ilvl="0">
+      <w:start w:val="1"/>
+      <w:numFmt w:val="bullet"/>
+      <w:lvlText w:val=""/>
+      <w:lvlJc w:val="left"/>
+      <w:pPr>
+        <w:tabs>
+          <w:tab w:val="num" w:pos="720"/>
+        </w:tabs>
+        <w:ind w:left="720" w:hanging="360"/>
+      </w:pPr>
+      <w:rPr>
+        <w:rFonts w:ascii="Symbol" w:hAnsi="Symbol" w:hint="default"/>
+        <w:sz w:val="20"/>
+      </w:rPr>
+    </w:lvl>
+    <w:lvl w:ilvl="1" w:tentative="1">
+      <w:start w:val="1"/>
+      <w:numFmt w:val="bullet"/>
+      <w:lvlText w:val="o"/>
+      <w:lvlJc w:val="left"/>
+      <w:pPr>
+        <w:tabs>
+          <w:tab w:val="num" w:pos="1440"/>
+        </w:tabs>
+        <w:ind w:left="1440" w:hanging="360"/>
+      </w:pPr>
+      <w:rPr>
+        <w:rFonts w:ascii="Courier New" w:hAnsi="Courier New" w:hint="default"/>
+        <w:sz w:val="20"/>
+      </w:rPr>
+    </w:lvl>
+    <w:lvl w:ilvl="2" w:tentative="1">
+      <w:start w:val="1"/>
+      <w:numFmt w:val="bullet"/>
+      <w:lvlText w:val=""/>
+      <w:lvlJc w:val="left"/>
+      <w:pPr>
+        <w:tabs>
+          <w:tab w:val="num" w:pos="2160"/>
+        </w:tabs>
+        <w:ind w:left="2160" w:hanging="360"/>
+      </w:pPr>
+      <w:rPr>
+        <w:rFonts w:ascii="Wingdings" w:hAnsi="Wingdings" w:hint="default"/>
+        <w:sz w:val="20"/>
+      </w:rPr>
+    </w:lvl>
+    <w:lvl w:ilvl="3" w:tentative="1">
+      <w:start w:val="1"/>
+      <w:numFmt w:val="bullet"/>
+      <w:lvlText w:val=""/>
+      <w:lvlJc w:val="left"/>
+      <w:pPr>
+        <w:tabs>
+          <w:tab w:val="num" w:pos="2880"/>
+        </w:tabs>
+        <w:ind w:left="2880" w:hanging="360"/>
+      </w:pPr>
+      <w:rPr>
+        <w:rFonts w:ascii="Wingdings" w:hAnsi="Wingdings" w:hint="default"/>
+        <w:sz w:val="20"/>
+      </w:rPr>
+    </w:lvl>
+    <w:lvl w:ilvl="4" w:tentative="1">
+      <w:start w:val="1"/>
+      <w:numFmt w:val="bullet"/>
+      <w:lvlText w:val=""/>
+      <w:lvlJc w:val="left"/>
+      <w:pPr>
+        <w:tabs>
+          <w:tab w:val="num" w:pos="3600"/>
+        </w:tabs>
+        <w:ind w:left="3600" w:hanging="360"/>
+      </w:pPr>
+      <w:rPr>
+        <w:rFonts w:ascii="Wingdings" w:hAnsi="Wingdings" w:hint="default"/>
+        <w:sz w:val="20"/>
+      </w:rPr>
+    </w:lvl>
+    <w:lvl w:ilvl="5" w:tentative="1">
+      <w:start w:val="1"/>
+      <w:numFmt w:val="bullet"/>
+      <w:lvlText w:val=""/>
+      <w:lvlJc w:val="left"/>
+      <w:pPr>
+        <w:tabs>
+          <w:tab w:val="num" w:pos="4320"/>
+        </w:tabs>
+        <w:ind w:left="4320" w:hanging="360"/>
+      </w:pPr>
+      <w:rPr>
+        <w:rFonts w:ascii="Wingdings" w:hAnsi="Wingdings" w:hint="default"/>
+        <w:sz w:val="20"/>
+      </w:rPr>
+    </w:lvl>
+    <w:lvl w:ilvl="6" w:tentative="1">
+      <w:start w:val="1"/>
+      <w:numFmt w:val="bullet"/>
+      <w:lvlText w:val=""/>
+      <w:lvlJc w:val="left"/>
+      <w:pPr>
+        <w:tabs>
+          <w:tab w:val="num" w:pos="5040"/>
+        </w:tabs>
+        <w:ind w:left="5040" w:hanging="360"/>
+      </w:pPr>
+      <w:rPr>
+        <w:rFonts w:ascii="Wingdings" w:hAnsi="Wingdings" w:hint="default"/>
+        <w:sz w:val="20"/>
+      </w:rPr>
+    </w:lvl>
+    <w:lvl w:ilvl="7" w:tentative="1">
+      <w:start w:val="1"/>
+      <w:numFmt w:val="bullet"/>
+      <w:lvlText w:val=""/>
+      <w:lvlJc w:val="left"/>
+      <w:pPr>
+        <w:tabs>
+          <w:tab w:val="num" w:pos="5760"/>
+        </w:tabs>
+        <w:ind w:left="5760" w:hanging="360"/>
+      </w:pPr>
+      <w:rPr>
+        <w:rFonts w:ascii="Wingdings" w:hAnsi="Wingdings" w:hint="default"/>
+        <w:sz w:val="20"/>
+      </w:rPr>
+    </w:lvl>
+    <w:lvl w:ilvl="8" w:tentative="1">
+      <w:start w:val="1"/>
+      <w:numFmt w:val="bullet"/>
+      <w:lvlText w:val=""/>
+      <w:lvlJc w:val="left"/>
+      <w:pPr>
+        <w:tabs>
+          <w:tab w:val="num" w:pos="6480"/>
+        </w:tabs>
+        <w:ind w:left="6480" w:hanging="360"/>
+      </w:pPr>
+      <w:rPr>
+        <w:rFonts w:ascii="Wingdings" w:hAnsi="Wingdings" w:hint="default"/>
+        <w:sz w:val="20"/>
+      </w:rPr>
+    </w:lvl>
+  </w:abstractNum>
+  <w:abstractNum w:abstractNumId="32" w15:restartNumberingAfterBreak="0">
     <w:nsid w:val="431429FC"/>
     <w:multiLevelType w:val="multilevel"/>
     <w:tmpl w:val="C6EE1E5A"/>
@@ -13389,7 +16257,152 @@
       </w:rPr>
     </w:lvl>
   </w:abstractNum>
-  <w:abstractNum w:abstractNumId="26" w15:restartNumberingAfterBreak="0">
+  <w:abstractNum w:abstractNumId="33" w15:restartNumberingAfterBreak="0">
+    <w:nsid w:val="431A1182"/>
+    <w:multiLevelType w:val="multilevel"/>
+    <w:tmpl w:val="512EA2EC"/>
+    <w:lvl w:ilvl="0">
+      <w:start w:val="1"/>
+      <w:numFmt w:val="bullet"/>
+      <w:lvlText w:val=""/>
+      <w:lvlJc w:val="left"/>
+      <w:pPr>
+        <w:tabs>
+          <w:tab w:val="num" w:pos="720"/>
+        </w:tabs>
+        <w:ind w:left="720" w:hanging="360"/>
+      </w:pPr>
+      <w:rPr>
+        <w:rFonts w:ascii="Symbol" w:hAnsi="Symbol" w:hint="default"/>
+        <w:sz w:val="20"/>
+      </w:rPr>
+    </w:lvl>
+    <w:lvl w:ilvl="1">
+      <w:start w:val="1"/>
+      <w:numFmt w:val="decimal"/>
+      <w:lvlText w:val="%2."/>
+      <w:lvlJc w:val="left"/>
+      <w:pPr>
+        <w:ind w:left="1440" w:hanging="360"/>
+      </w:pPr>
+      <w:rPr>
+        <w:rFonts w:hint="default"/>
+      </w:rPr>
+    </w:lvl>
+    <w:lvl w:ilvl="2" w:tentative="1">
+      <w:start w:val="1"/>
+      <w:numFmt w:val="bullet"/>
+      <w:lvlText w:val=""/>
+      <w:lvlJc w:val="left"/>
+      <w:pPr>
+        <w:tabs>
+          <w:tab w:val="num" w:pos="2160"/>
+        </w:tabs>
+        <w:ind w:left="2160" w:hanging="360"/>
+      </w:pPr>
+      <w:rPr>
+        <w:rFonts w:ascii="Wingdings" w:hAnsi="Wingdings" w:hint="default"/>
+        <w:sz w:val="20"/>
+      </w:rPr>
+    </w:lvl>
+    <w:lvl w:ilvl="3" w:tentative="1">
+      <w:start w:val="1"/>
+      <w:numFmt w:val="bullet"/>
+      <w:lvlText w:val=""/>
+      <w:lvlJc w:val="left"/>
+      <w:pPr>
+        <w:tabs>
+          <w:tab w:val="num" w:pos="2880"/>
+        </w:tabs>
+        <w:ind w:left="2880" w:hanging="360"/>
+      </w:pPr>
+      <w:rPr>
+        <w:rFonts w:ascii="Wingdings" w:hAnsi="Wingdings" w:hint="default"/>
+        <w:sz w:val="20"/>
+      </w:rPr>
+    </w:lvl>
+    <w:lvl w:ilvl="4" w:tentative="1">
+      <w:start w:val="1"/>
+      <w:numFmt w:val="bullet"/>
+      <w:lvlText w:val=""/>
+      <w:lvlJc w:val="left"/>
+      <w:pPr>
+        <w:tabs>
+          <w:tab w:val="num" w:pos="3600"/>
+        </w:tabs>
+        <w:ind w:left="3600" w:hanging="360"/>
+      </w:pPr>
+      <w:rPr>
+        <w:rFonts w:ascii="Wingdings" w:hAnsi="Wingdings" w:hint="default"/>
+        <w:sz w:val="20"/>
+      </w:rPr>
+    </w:lvl>
+    <w:lvl w:ilvl="5" w:tentative="1">
+      <w:start w:val="1"/>
+      <w:numFmt w:val="bullet"/>
+      <w:lvlText w:val=""/>
+      <w:lvlJc w:val="left"/>
+      <w:pPr>
+        <w:tabs>
+          <w:tab w:val="num" w:pos="4320"/>
+        </w:tabs>
+        <w:ind w:left="4320" w:hanging="360"/>
+      </w:pPr>
+      <w:rPr>
+        <w:rFonts w:ascii="Wingdings" w:hAnsi="Wingdings" w:hint="default"/>
+        <w:sz w:val="20"/>
+      </w:rPr>
+    </w:lvl>
+    <w:lvl w:ilvl="6" w:tentative="1">
+      <w:start w:val="1"/>
+      <w:numFmt w:val="bullet"/>
+      <w:lvlText w:val=""/>
+      <w:lvlJc w:val="left"/>
+      <w:pPr>
+        <w:tabs>
+          <w:tab w:val="num" w:pos="5040"/>
+        </w:tabs>
+        <w:ind w:left="5040" w:hanging="360"/>
+      </w:pPr>
+      <w:rPr>
+        <w:rFonts w:ascii="Wingdings" w:hAnsi="Wingdings" w:hint="default"/>
+        <w:sz w:val="20"/>
+      </w:rPr>
+    </w:lvl>
+    <w:lvl w:ilvl="7" w:tentative="1">
+      <w:start w:val="1"/>
+      <w:numFmt w:val="bullet"/>
+      <w:lvlText w:val=""/>
+      <w:lvlJc w:val="left"/>
+      <w:pPr>
+        <w:tabs>
+          <w:tab w:val="num" w:pos="5760"/>
+        </w:tabs>
+        <w:ind w:left="5760" w:hanging="360"/>
+      </w:pPr>
+      <w:rPr>
+        <w:rFonts w:ascii="Wingdings" w:hAnsi="Wingdings" w:hint="default"/>
+        <w:sz w:val="20"/>
+      </w:rPr>
+    </w:lvl>
+    <w:lvl w:ilvl="8" w:tentative="1">
+      <w:start w:val="1"/>
+      <w:numFmt w:val="bullet"/>
+      <w:lvlText w:val=""/>
+      <w:lvlJc w:val="left"/>
+      <w:pPr>
+        <w:tabs>
+          <w:tab w:val="num" w:pos="6480"/>
+        </w:tabs>
+        <w:ind w:left="6480" w:hanging="360"/>
+      </w:pPr>
+      <w:rPr>
+        <w:rFonts w:ascii="Wingdings" w:hAnsi="Wingdings" w:hint="default"/>
+        <w:sz w:val="20"/>
+      </w:rPr>
+    </w:lvl>
+  </w:abstractNum>
+  <w:abstractNum w:abstractNumId="34" w15:restartNumberingAfterBreak="0">
     <w:nsid w:val="44721C8F"/>
     <w:multiLevelType w:val="multilevel"/>
     <w:tmpl w:val="BF68AD5E"/>
@@ -13538,7 +16551,7 @@
       </w:rPr>
     </w:lvl>
   </w:abstractNum>
-  <w:abstractNum w:abstractNumId="27" w15:restartNumberingAfterBreak="0">
+  <w:abstractNum w:abstractNumId="35" w15:restartNumberingAfterBreak="0">
     <w:nsid w:val="4488654F"/>
     <w:multiLevelType w:val="multilevel"/>
     <w:tmpl w:val="8DD46588"/>
@@ -13687,7 +16700,156 @@
       </w:rPr>
     </w:lvl>
   </w:abstractNum>
-  <w:abstractNum w:abstractNumId="28" w15:restartNumberingAfterBreak="0">
+  <w:abstractNum w:abstractNumId="36" w15:restartNumberingAfterBreak="0">
+    <w:nsid w:val="487A276A"/>
+    <w:multiLevelType w:val="multilevel"/>
+    <w:tmpl w:val="A93A8C42"/>
+    <w:lvl w:ilvl="0">
+      <w:start w:val="1"/>
+      <w:numFmt w:val="bullet"/>
+      <w:lvlText w:val=""/>
+      <w:lvlJc w:val="left"/>
+      <w:pPr>
+        <w:tabs>
+          <w:tab w:val="num" w:pos="720"/>
+        </w:tabs>
+        <w:ind w:left="720" w:hanging="360"/>
+      </w:pPr>
+      <w:rPr>
+        <w:rFonts w:ascii="Symbol" w:hAnsi="Symbol" w:hint="default"/>
+        <w:sz w:val="20"/>
+      </w:rPr>
+    </w:lvl>
+    <w:lvl w:ilvl="1" w:tentative="1">
+      <w:start w:val="1"/>
+      <w:numFmt w:val="bullet"/>
+      <w:lvlText w:val="o"/>
+      <w:lvlJc w:val="left"/>
+      <w:pPr>
+        <w:tabs>
+          <w:tab w:val="num" w:pos="1440"/>
+        </w:tabs>
+        <w:ind w:left="1440" w:hanging="360"/>
+      </w:pPr>
+      <w:rPr>
+        <w:rFonts w:ascii="Courier New" w:hAnsi="Courier New" w:hint="default"/>
+        <w:sz w:val="20"/>
+      </w:rPr>
+    </w:lvl>
+    <w:lvl w:ilvl="2" w:tentative="1">
+      <w:start w:val="1"/>
+      <w:numFmt w:val="bullet"/>
+      <w:lvlText w:val=""/>
+      <w:lvlJc w:val="left"/>
+      <w:pPr>
+        <w:tabs>
+          <w:tab w:val="num" w:pos="2160"/>
+        </w:tabs>
+        <w:ind w:left="2160" w:hanging="360"/>
+      </w:pPr>
+      <w:rPr>
+        <w:rFonts w:ascii="Wingdings" w:hAnsi="Wingdings" w:hint="default"/>
+        <w:sz w:val="20"/>
+      </w:rPr>
+    </w:lvl>
+    <w:lvl w:ilvl="3" w:tentative="1">
+      <w:start w:val="1"/>
+      <w:numFmt w:val="bullet"/>
+      <w:lvlText w:val=""/>
+      <w:lvlJc w:val="left"/>
+      <w:pPr>
+        <w:tabs>
+          <w:tab w:val="num" w:pos="2880"/>
+        </w:tabs>
+        <w:ind w:left="2880" w:hanging="360"/>
+      </w:pPr>
+      <w:rPr>
+        <w:rFonts w:ascii="Wingdings" w:hAnsi="Wingdings" w:hint="default"/>
+        <w:sz w:val="20"/>
+      </w:rPr>
+    </w:lvl>
+    <w:lvl w:ilvl="4" w:tentative="1">
+      <w:start w:val="1"/>
+      <w:numFmt w:val="bullet"/>
+      <w:lvlText w:val=""/>
+      <w:lvlJc w:val="left"/>
+      <w:pPr>
+        <w:tabs>
+          <w:tab w:val="num" w:pos="3600"/>
+        </w:tabs>
+        <w:ind w:left="3600" w:hanging="360"/>
+      </w:pPr>
+      <w:rPr>
+        <w:rFonts w:ascii="Wingdings" w:hAnsi="Wingdings" w:hint="default"/>
+        <w:sz w:val="20"/>
+      </w:rPr>
+    </w:lvl>
+    <w:lvl w:ilvl="5" w:tentative="1">
+      <w:start w:val="1"/>
+      <w:numFmt w:val="bullet"/>
+      <w:lvlText w:val=""/>
+      <w:lvlJc w:val="left"/>
+      <w:pPr>
+        <w:tabs>
+          <w:tab w:val="num" w:pos="4320"/>
+        </w:tabs>
+        <w:ind w:left="4320" w:hanging="360"/>
+      </w:pPr>
+      <w:rPr>
+        <w:rFonts w:ascii="Wingdings" w:hAnsi="Wingdings" w:hint="default"/>
+        <w:sz w:val="20"/>
+      </w:rPr>
+    </w:lvl>
+    <w:lvl w:ilvl="6" w:tentative="1">
+      <w:start w:val="1"/>
+      <w:numFmt w:val="bullet"/>
+      <w:lvlText w:val=""/>
+      <w:lvlJc w:val="left"/>
+      <w:pPr>
+        <w:tabs>
+          <w:tab w:val="num" w:pos="5040"/>
+        </w:tabs>
+        <w:ind w:left="5040" w:hanging="360"/>
+      </w:pPr>
+      <w:rPr>
+        <w:rFonts w:ascii="Wingdings" w:hAnsi="Wingdings" w:hint="default"/>
+        <w:sz w:val="20"/>
+      </w:rPr>
+    </w:lvl>
+    <w:lvl w:ilvl="7" w:tentative="1">
+      <w:start w:val="1"/>
+      <w:numFmt w:val="bullet"/>
+      <w:lvlText w:val=""/>
+      <w:lvlJc w:val="left"/>
+      <w:pPr>
+        <w:tabs>
+          <w:tab w:val="num" w:pos="5760"/>
+        </w:tabs>
+        <w:ind w:left="5760" w:hanging="360"/>
+      </w:pPr>
+      <w:rPr>
+        <w:rFonts w:ascii="Wingdings" w:hAnsi="Wingdings" w:hint="default"/>
+        <w:sz w:val="20"/>
+      </w:rPr>
+    </w:lvl>
+    <w:lvl w:ilvl="8" w:tentative="1">
+      <w:start w:val="1"/>
+      <w:numFmt w:val="bullet"/>
+      <w:lvlText w:val=""/>
+      <w:lvlJc w:val="left"/>
+      <w:pPr>
+        <w:tabs>
+          <w:tab w:val="num" w:pos="6480"/>
+        </w:tabs>
+        <w:ind w:left="6480" w:hanging="360"/>
+      </w:pPr>
+      <w:rPr>
+        <w:rFonts w:ascii="Wingdings" w:hAnsi="Wingdings" w:hint="default"/>
+        <w:sz w:val="20"/>
+      </w:rPr>
+    </w:lvl>
+  </w:abstractNum>
+  <w:abstractNum w:abstractNumId="37" w15:restartNumberingAfterBreak="0">
     <w:nsid w:val="4A3504D5"/>
     <w:multiLevelType w:val="multilevel"/>
     <w:tmpl w:val="2D08E166"/>
@@ -13836,7 +16998,7 @@
       </w:rPr>
     </w:lvl>
   </w:abstractNum>
-  <w:abstractNum w:abstractNumId="29" w15:restartNumberingAfterBreak="0">
+  <w:abstractNum w:abstractNumId="38" w15:restartNumberingAfterBreak="0">
     <w:nsid w:val="4E694E92"/>
     <w:multiLevelType w:val="multilevel"/>
     <w:tmpl w:val="E4E0FBA2"/>
@@ -13953,7 +17115,7 @@
       </w:pPr>
     </w:lvl>
   </w:abstractNum>
-  <w:abstractNum w:abstractNumId="30" w15:restartNumberingAfterBreak="0">
+  <w:abstractNum w:abstractNumId="39" w15:restartNumberingAfterBreak="0">
     <w:nsid w:val="521419B7"/>
     <w:multiLevelType w:val="multilevel"/>
     <w:tmpl w:val="54EC64F2"/>
@@ -14102,7 +17264,7 @@
       </w:rPr>
     </w:lvl>
   </w:abstractNum>
-  <w:abstractNum w:abstractNumId="31" w15:restartNumberingAfterBreak="0">
+  <w:abstractNum w:abstractNumId="40" w15:restartNumberingAfterBreak="0">
     <w:nsid w:val="53A11596"/>
     <w:multiLevelType w:val="multilevel"/>
     <w:tmpl w:val="C1F8F1EA"/>
@@ -14251,7 +17413,7 @@
       </w:rPr>
     </w:lvl>
   </w:abstractNum>
-  <w:abstractNum w:abstractNumId="32" w15:restartNumberingAfterBreak="0">
+  <w:abstractNum w:abstractNumId="41" w15:restartNumberingAfterBreak="0">
     <w:nsid w:val="5458779B"/>
     <w:multiLevelType w:val="multilevel"/>
     <w:tmpl w:val="A9F819DE"/>
@@ -14400,7 +17562,7 @@
       </w:rPr>
     </w:lvl>
   </w:abstractNum>
-  <w:abstractNum w:abstractNumId="33" w15:restartNumberingAfterBreak="0">
+  <w:abstractNum w:abstractNumId="42" w15:restartNumberingAfterBreak="0">
     <w:nsid w:val="54B90012"/>
     <w:multiLevelType w:val="multilevel"/>
     <w:tmpl w:val="B150CE76"/>
@@ -14549,7 +17711,7 @@
       </w:rPr>
     </w:lvl>
   </w:abstractNum>
-  <w:abstractNum w:abstractNumId="34" w15:restartNumberingAfterBreak="0">
+  <w:abstractNum w:abstractNumId="43" w15:restartNumberingAfterBreak="0">
     <w:nsid w:val="563F09BE"/>
     <w:multiLevelType w:val="multilevel"/>
     <w:tmpl w:val="DB840206"/>
@@ -14698,7 +17860,7 @@
       </w:rPr>
     </w:lvl>
   </w:abstractNum>
-  <w:abstractNum w:abstractNumId="35" w15:restartNumberingAfterBreak="0">
+  <w:abstractNum w:abstractNumId="44" w15:restartNumberingAfterBreak="0">
     <w:nsid w:val="578604B6"/>
     <w:multiLevelType w:val="multilevel"/>
     <w:tmpl w:val="DCB00120"/>
@@ -14847,7 +18009,7 @@
       </w:rPr>
     </w:lvl>
   </w:abstractNum>
-  <w:abstractNum w:abstractNumId="36" w15:restartNumberingAfterBreak="0">
+  <w:abstractNum w:abstractNumId="45" w15:restartNumberingAfterBreak="0">
     <w:nsid w:val="5A6E7C2A"/>
     <w:multiLevelType w:val="multilevel"/>
     <w:tmpl w:val="61F8D770"/>
@@ -14964,7 +18126,156 @@
       </w:pPr>
     </w:lvl>
   </w:abstractNum>
-  <w:abstractNum w:abstractNumId="37" w15:restartNumberingAfterBreak="0">
+  <w:abstractNum w:abstractNumId="46" w15:restartNumberingAfterBreak="0">
+    <w:nsid w:val="5DD3273B"/>
+    <w:multiLevelType w:val="multilevel"/>
+    <w:tmpl w:val="757A6A02"/>
+    <w:lvl w:ilvl="0">
+      <w:start w:val="1"/>
+      <w:numFmt w:val="bullet"/>
+      <w:lvlText w:val=""/>
+      <w:lvlJc w:val="left"/>
+      <w:pPr>
+        <w:tabs>
+          <w:tab w:val="num" w:pos="720"/>
+        </w:tabs>
+        <w:ind w:left="720" w:hanging="360"/>
+      </w:pPr>
+      <w:rPr>
+        <w:rFonts w:ascii="Symbol" w:hAnsi="Symbol" w:hint="default"/>
+        <w:sz w:val="20"/>
+      </w:rPr>
+    </w:lvl>
+    <w:lvl w:ilvl="1" w:tentative="1">
+      <w:start w:val="1"/>
+      <w:numFmt w:val="bullet"/>
+      <w:lvlText w:val="o"/>
+      <w:lvlJc w:val="left"/>
+      <w:pPr>
+        <w:tabs>
+          <w:tab w:val="num" w:pos="1440"/>
+        </w:tabs>
+        <w:ind w:left="1440" w:hanging="360"/>
+      </w:pPr>
+      <w:rPr>
+        <w:rFonts w:ascii="Courier New" w:hAnsi="Courier New" w:hint="default"/>
+        <w:sz w:val="20"/>
+      </w:rPr>
+    </w:lvl>
+    <w:lvl w:ilvl="2" w:tentative="1">
+      <w:start w:val="1"/>
+      <w:numFmt w:val="bullet"/>
+      <w:lvlText w:val=""/>
+      <w:lvlJc w:val="left"/>
+      <w:pPr>
+        <w:tabs>
+          <w:tab w:val="num" w:pos="2160"/>
+        </w:tabs>
+        <w:ind w:left="2160" w:hanging="360"/>
+      </w:pPr>
+      <w:rPr>
+        <w:rFonts w:ascii="Wingdings" w:hAnsi="Wingdings" w:hint="default"/>
+        <w:sz w:val="20"/>
+      </w:rPr>
+    </w:lvl>
+    <w:lvl w:ilvl="3" w:tentative="1">
+      <w:start w:val="1"/>
+      <w:numFmt w:val="bullet"/>
+      <w:lvlText w:val=""/>
+      <w:lvlJc w:val="left"/>
+      <w:pPr>
+        <w:tabs>
+          <w:tab w:val="num" w:pos="2880"/>
+        </w:tabs>
+        <w:ind w:left="2880" w:hanging="360"/>
+      </w:pPr>
+      <w:rPr>
+        <w:rFonts w:ascii="Wingdings" w:hAnsi="Wingdings" w:hint="default"/>
+        <w:sz w:val="20"/>
+      </w:rPr>
+    </w:lvl>
+    <w:lvl w:ilvl="4" w:tentative="1">
+      <w:start w:val="1"/>
+      <w:numFmt w:val="bullet"/>
+      <w:lvlText w:val=""/>
+      <w:lvlJc w:val="left"/>
+      <w:pPr>
+        <w:tabs>
+          <w:tab w:val="num" w:pos="3600"/>
+        </w:tabs>
+        <w:ind w:left="3600" w:hanging="360"/>
+      </w:pPr>
+      <w:rPr>
+        <w:rFonts w:ascii="Wingdings" w:hAnsi="Wingdings" w:hint="default"/>
+        <w:sz w:val="20"/>
+      </w:rPr>
+    </w:lvl>
+    <w:lvl w:ilvl="5" w:tentative="1">
+      <w:start w:val="1"/>
+      <w:numFmt w:val="bullet"/>
+      <w:lvlText w:val=""/>
+      <w:lvlJc w:val="left"/>
+      <w:pPr>
+        <w:tabs>
+          <w:tab w:val="num" w:pos="4320"/>
+        </w:tabs>
+        <w:ind w:left="4320" w:hanging="360"/>
+      </w:pPr>
+      <w:rPr>
+        <w:rFonts w:ascii="Wingdings" w:hAnsi="Wingdings" w:hint="default"/>
+        <w:sz w:val="20"/>
+      </w:rPr>
+    </w:lvl>
+    <w:lvl w:ilvl="6" w:tentative="1">
+      <w:start w:val="1"/>
+      <w:numFmt w:val="bullet"/>
+      <w:lvlText w:val=""/>
+      <w:lvlJc w:val="left"/>
+      <w:pPr>
+        <w:tabs>
+          <w:tab w:val="num" w:pos="5040"/>
+        </w:tabs>
+        <w:ind w:left="5040" w:hanging="360"/>
+      </w:pPr>
+      <w:rPr>
+        <w:rFonts w:ascii="Wingdings" w:hAnsi="Wingdings" w:hint="default"/>
+        <w:sz w:val="20"/>
+      </w:rPr>
+    </w:lvl>
+    <w:lvl w:ilvl="7" w:tentative="1">
+      <w:start w:val="1"/>
+      <w:numFmt w:val="bullet"/>
+      <w:lvlText w:val=""/>
+      <w:lvlJc w:val="left"/>
+      <w:pPr>
+        <w:tabs>
+          <w:tab w:val="num" w:pos="5760"/>
+        </w:tabs>
+        <w:ind w:left="5760" w:hanging="360"/>
+      </w:pPr>
+      <w:rPr>
+        <w:rFonts w:ascii="Wingdings" w:hAnsi="Wingdings" w:hint="default"/>
+        <w:sz w:val="20"/>
+      </w:rPr>
+    </w:lvl>
+    <w:lvl w:ilvl="8" w:tentative="1">
+      <w:start w:val="1"/>
+      <w:numFmt w:val="bullet"/>
+      <w:lvlText w:val=""/>
+      <w:lvlJc w:val="left"/>
+      <w:pPr>
+        <w:tabs>
+          <w:tab w:val="num" w:pos="6480"/>
+        </w:tabs>
+        <w:ind w:left="6480" w:hanging="360"/>
+      </w:pPr>
+      <w:rPr>
+        <w:rFonts w:ascii="Wingdings" w:hAnsi="Wingdings" w:hint="default"/>
+        <w:sz w:val="20"/>
+      </w:rPr>
+    </w:lvl>
+  </w:abstractNum>
+  <w:abstractNum w:abstractNumId="47" w15:restartNumberingAfterBreak="0">
     <w:nsid w:val="60C0737B"/>
     <w:multiLevelType w:val="multilevel"/>
     <w:tmpl w:val="181AE72C"/>
@@ -15113,7 +18424,7 @@
       </w:rPr>
     </w:lvl>
   </w:abstractNum>
-  <w:abstractNum w:abstractNumId="38" w15:restartNumberingAfterBreak="0">
+  <w:abstractNum w:abstractNumId="48" w15:restartNumberingAfterBreak="0">
     <w:nsid w:val="61931D3F"/>
     <w:multiLevelType w:val="hybridMultilevel"/>
     <w:tmpl w:val="F450587A"/>
@@ -15202,7 +18513,7 @@
       </w:pPr>
     </w:lvl>
   </w:abstractNum>
-  <w:abstractNum w:abstractNumId="39" w15:restartNumberingAfterBreak="0">
+  <w:abstractNum w:abstractNumId="49" w15:restartNumberingAfterBreak="0">
     <w:nsid w:val="65FC4C10"/>
     <w:multiLevelType w:val="hybridMultilevel"/>
     <w:tmpl w:val="8C16CCC0"/>
@@ -15315,7 +18626,7 @@
       </w:rPr>
     </w:lvl>
   </w:abstractNum>
-  <w:abstractNum w:abstractNumId="40" w15:restartNumberingAfterBreak="0">
+  <w:abstractNum w:abstractNumId="50" w15:restartNumberingAfterBreak="0">
     <w:nsid w:val="701222B0"/>
     <w:multiLevelType w:val="multilevel"/>
     <w:tmpl w:val="D55CE57A"/>
@@ -15460,7 +18771,96 @@
       </w:rPr>
     </w:lvl>
   </w:abstractNum>
-  <w:abstractNum w:abstractNumId="41" w15:restartNumberingAfterBreak="0">
+  <w:abstractNum w:abstractNumId="51" w15:restartNumberingAfterBreak="0">
+    <w:nsid w:val="723C3C08"/>
+    <w:multiLevelType w:val="hybridMultilevel"/>
+    <w:tmpl w:val="A86246A0"/>
+    <w:lvl w:ilvl="0" w:tplc="4009000F">
+      <w:start w:val="1"/>
+      <w:numFmt w:val="decimal"/>
+      <w:lvlText w:val="%1."/>
+      <w:lvlJc w:val="left"/>
+      <w:pPr>
+        <w:ind w:left="720" w:hanging="360"/>
+      </w:pPr>
+      <w:rPr>
+        <w:rFonts w:hint="default"/>
+      </w:rPr>
+    </w:lvl>
+    <w:lvl w:ilvl="1" w:tplc="40090019" w:tentative="1">
+      <w:start w:val="1"/>
+      <w:numFmt w:val="lowerLetter"/>
+      <w:lvlText w:val="%2."/>
+      <w:lvlJc w:val="left"/>
+      <w:pPr>
+        <w:ind w:left="1440" w:hanging="360"/>
+      </w:pPr>
+    </w:lvl>
+    <w:lvl w:ilvl="2" w:tplc="4009001B" w:tentative="1">
+      <w:start w:val="1"/>
+      <w:numFmt w:val="lowerRoman"/>
+      <w:lvlText w:val="%3."/>
+      <w:lvlJc w:val="right"/>
+      <w:pPr>
+        <w:ind w:left="2160" w:hanging="180"/>
+      </w:pPr>
+    </w:lvl>
+    <w:lvl w:ilvl="3" w:tplc="4009000F" w:tentative="1">
+      <w:start w:val="1"/>
+      <w:numFmt w:val="decimal"/>
+      <w:lvlText w:val="%4."/>
+      <w:lvlJc w:val="left"/>
+      <w:pPr>
+        <w:ind w:left="2880" w:hanging="360"/>
+      </w:pPr>
+    </w:lvl>
+    <w:lvl w:ilvl="4" w:tplc="40090019" w:tentative="1">
+      <w:start w:val="1"/>
+      <w:numFmt w:val="lowerLetter"/>
+      <w:lvlText w:val="%5."/>
+      <w:lvlJc w:val="left"/>
+      <w:pPr>
+        <w:ind w:left="3600" w:hanging="360"/>
+      </w:pPr>
+    </w:lvl>
+    <w:lvl w:ilvl="5" w:tplc="4009001B" w:tentative="1">
+      <w:start w:val="1"/>
+      <w:numFmt w:val="lowerRoman"/>
+      <w:lvlText w:val="%6."/>
+      <w:lvlJc w:val="right"/>
+      <w:pPr>
+        <w:ind w:left="4320" w:hanging="180"/>
+      </w:pPr>
+    </w:lvl>
+    <w:lvl w:ilvl="6" w:tplc="4009000F" w:tentative="1">
+      <w:start w:val="1"/>
+      <w:numFmt w:val="decimal"/>
+      <w:lvlText w:val="%7."/>
+      <w:lvlJc w:val="left"/>
+      <w:pPr>
+        <w:ind w:left="5040" w:hanging="360"/>
+      </w:pPr>
+    </w:lvl>
+    <w:lvl w:ilvl="7" w:tplc="40090019" w:tentative="1">
+      <w:start w:val="1"/>
+      <w:numFmt w:val="lowerLetter"/>
+      <w:lvlText w:val="%8."/>
+      <w:lvlJc w:val="left"/>
+      <w:pPr>
+        <w:ind w:left="5760" w:hanging="360"/>
+      </w:pPr>
+    </w:lvl>
+    <w:lvl w:ilvl="8" w:tplc="4009001B" w:tentative="1">
+      <w:start w:val="1"/>
+      <w:numFmt w:val="lowerRoman"/>
+      <w:lvlText w:val="%9."/>
+      <w:lvlJc w:val="right"/>
+      <w:pPr>
+        <w:ind w:left="6480" w:hanging="180"/>
+      </w:pPr>
+    </w:lvl>
+  </w:abstractNum>
+  <w:abstractNum w:abstractNumId="52" w15:restartNumberingAfterBreak="0">
     <w:nsid w:val="73A67D4E"/>
     <w:multiLevelType w:val="multilevel"/>
     <w:tmpl w:val="C06EE6B6"/>
@@ -15609,7 +19009,7 @@
       </w:rPr>
     </w:lvl>
   </w:abstractNum>
-  <w:abstractNum w:abstractNumId="42" w15:restartNumberingAfterBreak="0">
+  <w:abstractNum w:abstractNumId="53" w15:restartNumberingAfterBreak="0">
     <w:nsid w:val="73F97113"/>
     <w:multiLevelType w:val="multilevel"/>
     <w:tmpl w:val="65F8353E"/>
@@ -15758,7 +19158,7 @@
       </w:rPr>
     </w:lvl>
   </w:abstractNum>
-  <w:abstractNum w:abstractNumId="43" w15:restartNumberingAfterBreak="0">
+  <w:abstractNum w:abstractNumId="54" w15:restartNumberingAfterBreak="0">
     <w:nsid w:val="76903FB2"/>
     <w:multiLevelType w:val="multilevel"/>
     <w:tmpl w:val="80022F5A"/>
@@ -15907,7 +19307,156 @@
       </w:rPr>
     </w:lvl>
   </w:abstractNum>
-  <w:abstractNum w:abstractNumId="44" w15:restartNumberingAfterBreak="0">
+  <w:abstractNum w:abstractNumId="55" w15:restartNumberingAfterBreak="0">
+    <w:nsid w:val="78826F1A"/>
+    <w:multiLevelType w:val="multilevel"/>
+    <w:tmpl w:val="2D021200"/>
+    <w:lvl w:ilvl="0">
+      <w:start w:val="1"/>
+      <w:numFmt w:val="bullet"/>
+      <w:lvlText w:val=""/>
+      <w:lvlJc w:val="left"/>
+      <w:pPr>
+        <w:tabs>
+          <w:tab w:val="num" w:pos="720"/>
+        </w:tabs>
+        <w:ind w:left="720" w:hanging="360"/>
+      </w:pPr>
+      <w:rPr>
+        <w:rFonts w:ascii="Symbol" w:hAnsi="Symbol" w:hint="default"/>
+        <w:sz w:val="20"/>
+      </w:rPr>
+    </w:lvl>
+    <w:lvl w:ilvl="1" w:tentative="1">
+      <w:start w:val="1"/>
+      <w:numFmt w:val="bullet"/>
+      <w:lvlText w:val="o"/>
+      <w:lvlJc w:val="left"/>
+      <w:pPr>
+        <w:tabs>
+          <w:tab w:val="num" w:pos="1440"/>
+        </w:tabs>
+        <w:ind w:left="1440" w:hanging="360"/>
+      </w:pPr>
+      <w:rPr>
+        <w:rFonts w:ascii="Courier New" w:hAnsi="Courier New" w:hint="default"/>
+        <w:sz w:val="20"/>
+      </w:rPr>
+    </w:lvl>
+    <w:lvl w:ilvl="2" w:tentative="1">
+      <w:start w:val="1"/>
+      <w:numFmt w:val="bullet"/>
+      <w:lvlText w:val=""/>
+      <w:lvlJc w:val="left"/>
+      <w:pPr>
+        <w:tabs>
+          <w:tab w:val="num" w:pos="2160"/>
+        </w:tabs>
+        <w:ind w:left="2160" w:hanging="360"/>
+      </w:pPr>
+      <w:rPr>
+        <w:rFonts w:ascii="Wingdings" w:hAnsi="Wingdings" w:hint="default"/>
+        <w:sz w:val="20"/>
+      </w:rPr>
+    </w:lvl>
+    <w:lvl w:ilvl="3" w:tentative="1">
+      <w:start w:val="1"/>
+      <w:numFmt w:val="bullet"/>
+      <w:lvlText w:val=""/>
+      <w:lvlJc w:val="left"/>
+      <w:pPr>
+        <w:tabs>
+          <w:tab w:val="num" w:pos="2880"/>
+        </w:tabs>
+        <w:ind w:left="2880" w:hanging="360"/>
+      </w:pPr>
+      <w:rPr>
+        <w:rFonts w:ascii="Wingdings" w:hAnsi="Wingdings" w:hint="default"/>
+        <w:sz w:val="20"/>
+      </w:rPr>
+    </w:lvl>
+    <w:lvl w:ilvl="4" w:tentative="1">
+      <w:start w:val="1"/>
+      <w:numFmt w:val="bullet"/>
+      <w:lvlText w:val=""/>
+      <w:lvlJc w:val="left"/>
+      <w:pPr>
+        <w:tabs>
+          <w:tab w:val="num" w:pos="3600"/>
+        </w:tabs>
+        <w:ind w:left="3600" w:hanging="360"/>
+      </w:pPr>
+      <w:rPr>
+        <w:rFonts w:ascii="Wingdings" w:hAnsi="Wingdings" w:hint="default"/>
+        <w:sz w:val="20"/>
+      </w:rPr>
+    </w:lvl>
+    <w:lvl w:ilvl="5" w:tentative="1">
+      <w:start w:val="1"/>
+      <w:numFmt w:val="bullet"/>
+      <w:lvlText w:val=""/>
+      <w:lvlJc w:val="left"/>
+      <w:pPr>
+        <w:tabs>
+          <w:tab w:val="num" w:pos="4320"/>
+        </w:tabs>
+        <w:ind w:left="4320" w:hanging="360"/>
+      </w:pPr>
+      <w:rPr>
+        <w:rFonts w:ascii="Wingdings" w:hAnsi="Wingdings" w:hint="default"/>
+        <w:sz w:val="20"/>
+      </w:rPr>
+    </w:lvl>
+    <w:lvl w:ilvl="6" w:tentative="1">
+      <w:start w:val="1"/>
+      <w:numFmt w:val="bullet"/>
+      <w:lvlText w:val=""/>
+      <w:lvlJc w:val="left"/>
+      <w:pPr>
+        <w:tabs>
+          <w:tab w:val="num" w:pos="5040"/>
+        </w:tabs>
+        <w:ind w:left="5040" w:hanging="360"/>
+      </w:pPr>
+      <w:rPr>
+        <w:rFonts w:ascii="Wingdings" w:hAnsi="Wingdings" w:hint="default"/>
+        <w:sz w:val="20"/>
+      </w:rPr>
+    </w:lvl>
+    <w:lvl w:ilvl="7" w:tentative="1">
+      <w:start w:val="1"/>
+      <w:numFmt w:val="bullet"/>
+      <w:lvlText w:val=""/>
+      <w:lvlJc w:val="left"/>
+      <w:pPr>
+        <w:tabs>
+          <w:tab w:val="num" w:pos="5760"/>
+        </w:tabs>
+        <w:ind w:left="5760" w:hanging="360"/>
+      </w:pPr>
+      <w:rPr>
+        <w:rFonts w:ascii="Wingdings" w:hAnsi="Wingdings" w:hint="default"/>
+        <w:sz w:val="20"/>
+      </w:rPr>
+    </w:lvl>
+    <w:lvl w:ilvl="8" w:tentative="1">
+      <w:start w:val="1"/>
+      <w:numFmt w:val="bullet"/>
+      <w:lvlText w:val=""/>
+      <w:lvlJc w:val="left"/>
+      <w:pPr>
+        <w:tabs>
+          <w:tab w:val="num" w:pos="6480"/>
+        </w:tabs>
+        <w:ind w:left="6480" w:hanging="360"/>
+      </w:pPr>
+      <w:rPr>
+        <w:rFonts w:ascii="Wingdings" w:hAnsi="Wingdings" w:hint="default"/>
+        <w:sz w:val="20"/>
+      </w:rPr>
+    </w:lvl>
+  </w:abstractNum>
+  <w:abstractNum w:abstractNumId="56" w15:restartNumberingAfterBreak="0">
     <w:nsid w:val="7960263C"/>
     <w:multiLevelType w:val="multilevel"/>
     <w:tmpl w:val="149C2332"/>
@@ -16056,7 +19605,7 @@
       </w:rPr>
     </w:lvl>
   </w:abstractNum>
-  <w:abstractNum w:abstractNumId="45" w15:restartNumberingAfterBreak="0">
+  <w:abstractNum w:abstractNumId="57" w15:restartNumberingAfterBreak="0">
     <w:nsid w:val="7DBD12E5"/>
     <w:multiLevelType w:val="multilevel"/>
     <w:tmpl w:val="1582A160"/>
@@ -16206,58 +19755,58 @@
     </w:lvl>
   </w:abstractNum>
   <w:num w:numId="1">
-    <w:abstractNumId w:val="25"/>
+    <w:abstractNumId w:val="32"/>
   </w:num>
   <w:num w:numId="2">
-    <w:abstractNumId w:val="30"/>
+    <w:abstractNumId w:val="39"/>
   </w:num>
   <w:num w:numId="3">
-    <w:abstractNumId w:val="44"/>
+    <w:abstractNumId w:val="56"/>
   </w:num>
   <w:num w:numId="4">
-    <w:abstractNumId w:val="37"/>
+    <w:abstractNumId w:val="47"/>
   </w:num>
   <w:num w:numId="5">
     <w:abstractNumId w:val="6"/>
   </w:num>
   <w:num w:numId="6">
-    <w:abstractNumId w:val="16"/>
+    <w:abstractNumId w:val="19"/>
   </w:num>
   <w:num w:numId="7">
-    <w:abstractNumId w:val="12"/>
+    <w:abstractNumId w:val="15"/>
   </w:num>
   <w:num w:numId="8">
-    <w:abstractNumId w:val="35"/>
+    <w:abstractNumId w:val="44"/>
   </w:num>
   <w:num w:numId="9">
-    <w:abstractNumId w:val="32"/>
+    <w:abstractNumId w:val="41"/>
   </w:num>
   <w:num w:numId="10">
-    <w:abstractNumId w:val="40"/>
+    <w:abstractNumId w:val="50"/>
   </w:num>
   <w:num w:numId="11">
-    <w:abstractNumId w:val="11"/>
+    <w:abstractNumId w:val="14"/>
   </w:num>
   <w:num w:numId="12">
-    <w:abstractNumId w:val="36"/>
+    <w:abstractNumId w:val="45"/>
   </w:num>
   <w:num w:numId="13">
-    <w:abstractNumId w:val="29"/>
+    <w:abstractNumId w:val="38"/>
   </w:num>
   <w:num w:numId="14">
     <w:abstractNumId w:val="0"/>
   </w:num>
   <w:num w:numId="15">
-    <w:abstractNumId w:val="39"/>
+    <w:abstractNumId w:val="49"/>
   </w:num>
   <w:num w:numId="16">
+    <w:abstractNumId w:val="35"/>
+  </w:num>
+  <w:num w:numId="17">
     <w:abstractNumId w:val="27"/>
   </w:num>
-  <w:num w:numId="17">
-    <w:abstractNumId w:val="22"/>
-  </w:num>
   <w:num w:numId="18">
-    <w:abstractNumId w:val="33"/>
+    <w:abstractNumId w:val="42"/>
   </w:num>
   <w:num w:numId="19">
     <w:abstractNumId w:val="1"/>
@@ -16266,84 +19815,120 @@
     <w:abstractNumId w:val="3"/>
   </w:num>
   <w:num w:numId="21">
+    <w:abstractNumId w:val="22"/>
+  </w:num>
+  <w:num w:numId="22">
+    <w:abstractNumId w:val="13"/>
+  </w:num>
+  <w:num w:numId="23">
+    <w:abstractNumId w:val="30"/>
+  </w:num>
+  <w:num w:numId="24">
+    <w:abstractNumId w:val="53"/>
+  </w:num>
+  <w:num w:numId="25">
+    <w:abstractNumId w:val="57"/>
+  </w:num>
+  <w:num w:numId="26">
+    <w:abstractNumId w:val="17"/>
+  </w:num>
+  <w:num w:numId="27">
+    <w:abstractNumId w:val="40"/>
+  </w:num>
+  <w:num w:numId="28">
+    <w:abstractNumId w:val="10"/>
+  </w:num>
+  <w:num w:numId="29">
+    <w:abstractNumId w:val="29"/>
+  </w:num>
+  <w:num w:numId="30">
     <w:abstractNumId w:val="18"/>
   </w:num>
-  <w:num w:numId="22">
-    <w:abstractNumId w:val="10"/>
-  </w:num>
-  <w:num w:numId="23">
-    <w:abstractNumId w:val="24"/>
-  </w:num>
-  <w:num w:numId="24">
-    <w:abstractNumId w:val="42"/>
-  </w:num>
-  <w:num w:numId="25">
-    <w:abstractNumId w:val="45"/>
-  </w:num>
-  <w:num w:numId="26">
-    <w:abstractNumId w:val="14"/>
-  </w:num>
-  <w:num w:numId="27">
-    <w:abstractNumId w:val="31"/>
-  </w:num>
-  <w:num w:numId="28">
-    <w:abstractNumId w:val="8"/>
-  </w:num>
-  <w:num w:numId="29">
-    <w:abstractNumId w:val="23"/>
-  </w:num>
-  <w:num w:numId="30">
-    <w:abstractNumId w:val="15"/>
-  </w:num>
   <w:num w:numId="31">
-    <w:abstractNumId w:val="9"/>
+    <w:abstractNumId w:val="11"/>
   </w:num>
   <w:num w:numId="32">
-    <w:abstractNumId w:val="7"/>
+    <w:abstractNumId w:val="8"/>
   </w:num>
   <w:num w:numId="33">
     <w:abstractNumId w:val="4"/>
   </w:num>
   <w:num w:numId="34">
-    <w:abstractNumId w:val="17"/>
+    <w:abstractNumId w:val="21"/>
   </w:num>
   <w:num w:numId="35">
-    <w:abstractNumId w:val="43"/>
+    <w:abstractNumId w:val="54"/>
   </w:num>
   <w:num w:numId="36">
-    <w:abstractNumId w:val="41"/>
+    <w:abstractNumId w:val="52"/>
   </w:num>
   <w:num w:numId="37">
-    <w:abstractNumId w:val="19"/>
+    <w:abstractNumId w:val="23"/>
   </w:num>
   <w:num w:numId="38">
     <w:abstractNumId w:val="5"/>
   </w:num>
   <w:num w:numId="39">
-    <w:abstractNumId w:val="38"/>
+    <w:abstractNumId w:val="48"/>
   </w:num>
   <w:num w:numId="40">
-    <w:abstractNumId w:val="20"/>
+    <w:abstractNumId w:val="24"/>
   </w:num>
   <w:num w:numId="41">
-    <w:abstractNumId w:val="28"/>
+    <w:abstractNumId w:val="37"/>
   </w:num>
   <w:num w:numId="42">
+    <w:abstractNumId w:val="34"/>
+  </w:num>
+  <w:num w:numId="43">
     <w:abstractNumId w:val="26"/>
   </w:num>
-  <w:num w:numId="43">
-    <w:abstractNumId w:val="21"/>
-  </w:num>
   <w:num w:numId="44">
-    <w:abstractNumId w:val="34"/>
+    <w:abstractNumId w:val="43"/>
   </w:num>
   <w:num w:numId="45">
     <w:abstractNumId w:val="2"/>
   </w:num>
   <w:num w:numId="46">
-    <w:abstractNumId w:val="13"/>
+    <w:abstractNumId w:val="16"/>
   </w:num>
-  <w:numIdMacAtCleanup w:val="46"/>
+  <w:num w:numId="47">
+    <w:abstractNumId w:val="33"/>
+  </w:num>
+  <w:num w:numId="48">
+    <w:abstractNumId w:val="51"/>
+  </w:num>
+  <w:num w:numId="49">
+    <w:abstractNumId w:val="12"/>
+  </w:num>
+  <w:num w:numId="50">
+    <w:abstractNumId w:val="55"/>
+  </w:num>
+  <w:num w:numId="51">
+    <w:abstractNumId w:val="28"/>
+  </w:num>
+  <w:num w:numId="52">
+    <w:abstractNumId w:val="9"/>
+  </w:num>
+  <w:num w:numId="53">
+    <w:abstractNumId w:val="36"/>
+  </w:num>
+  <w:num w:numId="54">
+    <w:abstractNumId w:val="7"/>
+  </w:num>
+  <w:num w:numId="55">
+    <w:abstractNumId w:val="31"/>
+  </w:num>
+  <w:num w:numId="56">
+    <w:abstractNumId w:val="46"/>
+  </w:num>
+  <w:num w:numId="57">
+    <w:abstractNumId w:val="20"/>
+  </w:num>
+  <w:num w:numId="58">
+    <w:abstractNumId w:val="25"/>
+  </w:num>
+  <w:numIdMacAtCleanup w:val="58"/>
 </w:numbering>
 </file>
 

</xml_diff>